<commit_message>
LP36131: Dataload mit SQLAlchemy.
</commit_message>
<xml_diff>
--- a/DMAS.AEC/40.DMAS_AEC.Umsetzung/dmas.AoEC.showcase.docx
+++ b/DMAS.AEC/40.DMAS_AEC.Umsetzung/dmas.AoEC.showcase.docx
@@ -359,7 +359,7 @@
       <w:r>
         <w:t>) aus dem 'Harvard Dataverse' an (</w:t>
       </w:r>
-      <w:hyperlink r:id="rId5" w:history="1">
+      <w:hyperlink r:id="rId8" w:history="1">
         <w:r>
           <w:rPr>
             <w:rStyle w:val="Hyperlink"/>
@@ -655,7 +655,7 @@
                     <pic:cNvPicPr/>
                   </pic:nvPicPr>
                   <pic:blipFill>
-                    <a:blip r:embed="rId6"/>
+                    <a:blip r:embed="rId9"/>
                     <a:stretch>
                       <a:fillRect/>
                     </a:stretch>
@@ -914,7 +914,7 @@
                     <pic:cNvPicPr/>
                   </pic:nvPicPr>
                   <pic:blipFill>
-                    <a:blip r:embed="rId7"/>
+                    <a:blip r:embed="rId10"/>
                     <a:stretch>
                       <a:fillRect/>
                     </a:stretch>
@@ -969,7 +969,7 @@
                     <pic:cNvPicPr/>
                   </pic:nvPicPr>
                   <pic:blipFill>
-                    <a:blip r:embed="rId8">
+                    <a:blip r:embed="rId11">
                       <a:extLst>
                         <a:ext uri="{28A0092B-C50C-407E-A947-70E740481C1C}">
                           <a14:useLocalDpi xmlns:a14="http://schemas.microsoft.com/office/drawing/2010/main" val="0"/>
@@ -1011,26 +1011,95 @@
         <w:pStyle w:val="berschrift2"/>
       </w:pPr>
       <w:r>
-        <w:t>Aufbau der Datenbank-Struktur</w:t>
-      </w:r>
-    </w:p>
-    <w:p>
-      <w:r>
-        <w:t>Die Datenbankstruktur des Snowflake-Showcase DMAS umfasst:</w:t>
-      </w:r>
-    </w:p>
+        <w:t>Basiss</w:t>
+      </w:r>
+      <w:r>
+        <w:t>truktur</w:t>
+      </w:r>
+    </w:p>
+    <w:p>
+      <w:r>
+        <w:t>Die Basisstruktur für die Datenbank des Showcase in Snowflake besteht aus:</w:t>
+      </w:r>
+    </w:p>
+    <w:p>
+      <w:pPr>
+        <w:pStyle w:val="Listenabsatz"/>
+        <w:numPr>
+          <w:ilvl w:val="0"/>
+          <w:numId w:val="21"/>
+        </w:numPr>
+      </w:pPr>
+      <w:r>
+        <w:t>Einem Snowflake-Account</w:t>
+      </w:r>
+    </w:p>
+    <w:p>
+      <w:pPr>
+        <w:pStyle w:val="Listenabsatz"/>
+        <w:numPr>
+          <w:ilvl w:val="0"/>
+          <w:numId w:val="21"/>
+        </w:numPr>
+      </w:pPr>
+      <w:r>
+        <w:t>in diesem Account eine Engine für Datentransporte (Snowflake Warehouse)</w:t>
+      </w:r>
+    </w:p>
+    <w:p>
+      <w:pPr>
+        <w:pStyle w:val="Listenabsatz"/>
+        <w:numPr>
+          <w:ilvl w:val="0"/>
+          <w:numId w:val="21"/>
+        </w:numPr>
+      </w:pPr>
+      <w:r>
+        <w:lastRenderedPageBreak/>
+        <w:t>in diesem Account eine Datenbank 'DMAS' (Snowflake Database)</w:t>
+      </w:r>
+    </w:p>
+    <w:p>
+      <w:pPr>
+        <w:pStyle w:val="Listenabsatz"/>
+        <w:numPr>
+          <w:ilvl w:val="0"/>
+          <w:numId w:val="21"/>
+        </w:numPr>
+      </w:pPr>
+      <w:r>
+        <w:t>in dieser Dat</w:t>
+      </w:r>
+      <w:r>
+        <w:t>enbank das Schema 'AOEC'</w:t>
+      </w:r>
+    </w:p>
+    <w:p>
+      <w:pPr>
+        <w:pStyle w:val="Listenabsatz"/>
+        <w:numPr>
+          <w:ilvl w:val="0"/>
+          <w:numId w:val="21"/>
+        </w:numPr>
+      </w:pPr>
+      <w:r>
+        <w:t>einem GitHub-Repository 'DMAS'</w:t>
+      </w:r>
+    </w:p>
+    <w:p/>
     <w:tbl>
       <w:tblPr>
         <w:tblStyle w:val="Tabellenraster"/>
-        <w:tblW w:w="9134" w:type="dxa"/>
+        <w:tblW w:w="9493" w:type="dxa"/>
         <w:tblLook w:val="04A0" w:firstRow="1" w:lastRow="0" w:firstColumn="1" w:lastColumn="0" w:noHBand="0" w:noVBand="1"/>
       </w:tblPr>
       <w:tblGrid>
-        <w:gridCol w:w="688"/>
-        <w:gridCol w:w="1859"/>
-        <w:gridCol w:w="1974"/>
-        <w:gridCol w:w="1045"/>
-        <w:gridCol w:w="3568"/>
+        <w:gridCol w:w="421"/>
+        <w:gridCol w:w="1701"/>
+        <w:gridCol w:w="1417"/>
+        <w:gridCol w:w="1276"/>
+        <w:gridCol w:w="2693"/>
+        <w:gridCol w:w="1985"/>
       </w:tblGrid>
       <w:tr>
         <w:trPr>
@@ -1038,7 +1107,7 @@
         </w:trPr>
         <w:tc>
           <w:tcPr>
-            <w:tcW w:w="688" w:type="dxa"/>
+            <w:tcW w:w="421" w:type="dxa"/>
             <w:shd w:val="clear" w:color="auto" w:fill="BFBFBF" w:themeFill="background1" w:themeFillShade="BF"/>
           </w:tcPr>
           <w:p>
@@ -1050,7 +1119,6 @@
                 <w:iCs/>
               </w:rPr>
             </w:pPr>
-            <w:proofErr w:type="spellStart"/>
             <w:r>
               <w:rPr>
                 <w:b/>
@@ -1058,14 +1126,13 @@
                 <w:i/>
                 <w:iCs/>
               </w:rPr>
-              <w:t>Step</w:t>
-            </w:r>
-            <w:proofErr w:type="spellEnd"/>
-          </w:p>
-        </w:tc>
-        <w:tc>
-          <w:tcPr>
-            <w:tcW w:w="1859" w:type="dxa"/>
+              <w:t>#</w:t>
+            </w:r>
+          </w:p>
+        </w:tc>
+        <w:tc>
+          <w:tcPr>
+            <w:tcW w:w="1701" w:type="dxa"/>
             <w:shd w:val="clear" w:color="auto" w:fill="BFBFBF" w:themeFill="background1" w:themeFillShade="BF"/>
           </w:tcPr>
           <w:p>
@@ -1099,7 +1166,7 @@
         </w:tc>
         <w:tc>
           <w:tcPr>
-            <w:tcW w:w="1974" w:type="dxa"/>
+            <w:tcW w:w="1417" w:type="dxa"/>
             <w:shd w:val="clear" w:color="auto" w:fill="BFBFBF" w:themeFill="background1" w:themeFillShade="BF"/>
           </w:tcPr>
           <w:p>
@@ -1124,7 +1191,7 @@
         </w:tc>
         <w:tc>
           <w:tcPr>
-            <w:tcW w:w="1045" w:type="dxa"/>
+            <w:tcW w:w="1276" w:type="dxa"/>
             <w:shd w:val="clear" w:color="auto" w:fill="BFBFBF" w:themeFill="background1" w:themeFillShade="BF"/>
           </w:tcPr>
           <w:p>
@@ -1149,7 +1216,7 @@
         </w:tc>
         <w:tc>
           <w:tcPr>
-            <w:tcW w:w="3568" w:type="dxa"/>
+            <w:tcW w:w="2693" w:type="dxa"/>
             <w:shd w:val="clear" w:color="auto" w:fill="BFBFBF" w:themeFill="background1" w:themeFillShade="BF"/>
           </w:tcPr>
           <w:p>
@@ -1168,6 +1235,31 @@
                 <w:i/>
                 <w:iCs/>
               </w:rPr>
+              <w:t>Erstellung mit</w:t>
+            </w:r>
+          </w:p>
+        </w:tc>
+        <w:tc>
+          <w:tcPr>
+            <w:tcW w:w="1985" w:type="dxa"/>
+            <w:shd w:val="clear" w:color="auto" w:fill="BFBFBF" w:themeFill="background1" w:themeFillShade="BF"/>
+          </w:tcPr>
+          <w:p>
+            <w:pPr>
+              <w:rPr>
+                <w:b/>
+                <w:bCs/>
+                <w:i/>
+                <w:iCs/>
+              </w:rPr>
+            </w:pPr>
+            <w:r>
+              <w:rPr>
+                <w:b/>
+                <w:bCs/>
+                <w:i/>
+                <w:iCs/>
+              </w:rPr>
               <w:t>Anmerkung</w:t>
             </w:r>
           </w:p>
@@ -1176,7 +1268,7 @@
       <w:tr>
         <w:tc>
           <w:tcPr>
-            <w:tcW w:w="688" w:type="dxa"/>
+            <w:tcW w:w="421" w:type="dxa"/>
           </w:tcPr>
           <w:p>
             <w:pPr>
@@ -1196,7 +1288,7 @@
         </w:tc>
         <w:tc>
           <w:tcPr>
-            <w:tcW w:w="1859" w:type="dxa"/>
+            <w:tcW w:w="1701" w:type="dxa"/>
           </w:tcPr>
           <w:p>
             <w:pPr>
@@ -1216,7 +1308,7 @@
         </w:tc>
         <w:tc>
           <w:tcPr>
-            <w:tcW w:w="1974" w:type="dxa"/>
+            <w:tcW w:w="1417" w:type="dxa"/>
           </w:tcPr>
           <w:p>
             <w:pPr>
@@ -1236,7 +1328,7 @@
         </w:tc>
         <w:tc>
           <w:tcPr>
-            <w:tcW w:w="1045" w:type="dxa"/>
+            <w:tcW w:w="1276" w:type="dxa"/>
           </w:tcPr>
           <w:p>
             <w:pPr>
@@ -1256,7 +1348,7 @@
         </w:tc>
         <w:tc>
           <w:tcPr>
-            <w:tcW w:w="3568" w:type="dxa"/>
+            <w:tcW w:w="2693" w:type="dxa"/>
           </w:tcPr>
           <w:p>
             <w:pPr>
@@ -1265,12 +1357,43 @@
                 <w:szCs w:val="16"/>
               </w:rPr>
             </w:pPr>
-            <w:r>
+            <w:proofErr w:type="spellStart"/>
+            <w:r>
+              <w:t>dmas_setup.DB.sql</w:t>
+            </w:r>
+            <w:proofErr w:type="spellEnd"/>
+            <w:r>
+              <w:rPr>
+                <w:rStyle w:val="Endnotenzeichen"/>
+              </w:rPr>
+              <w:endnoteReference w:id="1"/>
+            </w:r>
+          </w:p>
+        </w:tc>
+        <w:tc>
+          <w:tcPr>
+            <w:tcW w:w="1985" w:type="dxa"/>
+          </w:tcPr>
+          <w:p>
+            <w:pPr>
               <w:rPr>
                 <w:sz w:val="16"/>
                 <w:szCs w:val="16"/>
               </w:rPr>
-              <w:t>Speziell für Uploads</w:t>
+            </w:pPr>
+            <w:r>
+              <w:rPr>
+                <w:sz w:val="16"/>
+                <w:szCs w:val="16"/>
+              </w:rPr>
+              <w:t>WH s</w:t>
+            </w:r>
+            <w:r>
+              <w:rPr>
+                <w:sz w:val="16"/>
+                <w:szCs w:val="16"/>
+              </w:rPr>
+              <w:t>peziell für Uploads</w:t>
             </w:r>
           </w:p>
         </w:tc>
@@ -1278,7 +1401,7 @@
       <w:tr>
         <w:tc>
           <w:tcPr>
-            <w:tcW w:w="688" w:type="dxa"/>
+            <w:tcW w:w="421" w:type="dxa"/>
           </w:tcPr>
           <w:p>
             <w:pPr>
@@ -1298,7 +1421,7 @@
         </w:tc>
         <w:tc>
           <w:tcPr>
-            <w:tcW w:w="1859" w:type="dxa"/>
+            <w:tcW w:w="1701" w:type="dxa"/>
           </w:tcPr>
           <w:p>
             <w:pPr>
@@ -1318,7 +1441,7 @@
         </w:tc>
         <w:tc>
           <w:tcPr>
-            <w:tcW w:w="1974" w:type="dxa"/>
+            <w:tcW w:w="1417" w:type="dxa"/>
           </w:tcPr>
           <w:p>
             <w:pPr>
@@ -1338,7 +1461,7 @@
         </w:tc>
         <w:tc>
           <w:tcPr>
-            <w:tcW w:w="1045" w:type="dxa"/>
+            <w:tcW w:w="1276" w:type="dxa"/>
           </w:tcPr>
           <w:p>
             <w:pPr>
@@ -1358,7 +1481,7 @@
         </w:tc>
         <w:tc>
           <w:tcPr>
-            <w:tcW w:w="3568" w:type="dxa"/>
+            <w:tcW w:w="2693" w:type="dxa"/>
           </w:tcPr>
           <w:p>
             <w:pPr>
@@ -1367,34 +1490,57 @@
                 <w:szCs w:val="16"/>
               </w:rPr>
             </w:pPr>
+            <w:proofErr w:type="spellStart"/>
+            <w:r>
+              <w:t>dmas_setup.DB.sql</w:t>
+            </w:r>
+            <w:proofErr w:type="spellEnd"/>
+            <w:r>
+              <w:rPr>
+                <w:vertAlign w:val="superscript"/>
+              </w:rPr>
+              <w:t>*</w:t>
+            </w:r>
+          </w:p>
+        </w:tc>
+        <w:tc>
+          <w:tcPr>
+            <w:tcW w:w="1985" w:type="dxa"/>
+          </w:tcPr>
+          <w:p>
+            <w:pPr>
+              <w:rPr>
+                <w:sz w:val="16"/>
+                <w:szCs w:val="16"/>
+              </w:rPr>
+            </w:pPr>
           </w:p>
         </w:tc>
       </w:tr>
       <w:tr>
         <w:tc>
           <w:tcPr>
-            <w:tcW w:w="688" w:type="dxa"/>
-          </w:tcPr>
-          <w:p>
-            <w:pPr>
-              <w:rPr>
-                <w:sz w:val="20"/>
-                <w:szCs w:val="20"/>
-              </w:rPr>
-            </w:pPr>
-            <w:r>
-              <w:rPr>
-                <w:sz w:val="20"/>
-                <w:szCs w:val="20"/>
-              </w:rPr>
-              <w:lastRenderedPageBreak/>
+            <w:tcW w:w="421" w:type="dxa"/>
+          </w:tcPr>
+          <w:p>
+            <w:pPr>
+              <w:rPr>
+                <w:sz w:val="20"/>
+                <w:szCs w:val="20"/>
+              </w:rPr>
+            </w:pPr>
+            <w:r>
+              <w:rPr>
+                <w:sz w:val="20"/>
+                <w:szCs w:val="20"/>
+              </w:rPr>
               <w:t>3</w:t>
             </w:r>
           </w:p>
         </w:tc>
         <w:tc>
           <w:tcPr>
-            <w:tcW w:w="1859" w:type="dxa"/>
+            <w:tcW w:w="1701" w:type="dxa"/>
           </w:tcPr>
           <w:p>
             <w:pPr>
@@ -1414,7 +1560,7 @@
         </w:tc>
         <w:tc>
           <w:tcPr>
-            <w:tcW w:w="1974" w:type="dxa"/>
+            <w:tcW w:w="1417" w:type="dxa"/>
           </w:tcPr>
           <w:p>
             <w:pPr>
@@ -1434,7 +1580,7 @@
         </w:tc>
         <w:tc>
           <w:tcPr>
-            <w:tcW w:w="1045" w:type="dxa"/>
+            <w:tcW w:w="1276" w:type="dxa"/>
           </w:tcPr>
           <w:p>
             <w:pPr>
@@ -1454,7 +1600,7 @@
         </w:tc>
         <w:tc>
           <w:tcPr>
-            <w:tcW w:w="3568" w:type="dxa"/>
+            <w:tcW w:w="2693" w:type="dxa"/>
           </w:tcPr>
           <w:p>
             <w:pPr>
@@ -1463,55 +1609,195 @@
                 <w:szCs w:val="16"/>
               </w:rPr>
             </w:pPr>
+            <w:proofErr w:type="spellStart"/>
+            <w:r>
+              <w:t>dmas_setup.DB.sql</w:t>
+            </w:r>
+            <w:proofErr w:type="spellEnd"/>
+            <w:r>
+              <w:rPr>
+                <w:vertAlign w:val="superscript"/>
+              </w:rPr>
+              <w:t>*</w:t>
+            </w:r>
+          </w:p>
+        </w:tc>
+        <w:tc>
+          <w:tcPr>
+            <w:tcW w:w="1985" w:type="dxa"/>
+          </w:tcPr>
+          <w:p>
+            <w:pPr>
+              <w:rPr>
+                <w:sz w:val="16"/>
+                <w:szCs w:val="16"/>
+              </w:rPr>
+            </w:pPr>
+          </w:p>
+        </w:tc>
+      </w:tr>
+      <w:tr>
+        <w:tc>
+          <w:tcPr>
+            <w:tcW w:w="421" w:type="dxa"/>
+          </w:tcPr>
+          <w:p>
+            <w:pPr>
+              <w:rPr>
+                <w:sz w:val="20"/>
+                <w:szCs w:val="20"/>
+              </w:rPr>
+            </w:pPr>
+            <w:r>
+              <w:rPr>
+                <w:sz w:val="20"/>
+                <w:szCs w:val="20"/>
+              </w:rPr>
+              <w:t>4</w:t>
+            </w:r>
+          </w:p>
+        </w:tc>
+        <w:tc>
+          <w:tcPr>
+            <w:tcW w:w="1701" w:type="dxa"/>
+          </w:tcPr>
+          <w:p>
+            <w:pPr>
+              <w:rPr>
+                <w:sz w:val="20"/>
+                <w:szCs w:val="20"/>
+              </w:rPr>
+            </w:pPr>
+            <w:r>
+              <w:rPr>
+                <w:sz w:val="20"/>
+                <w:szCs w:val="20"/>
+              </w:rPr>
+              <w:t>DMAS</w:t>
+            </w:r>
+          </w:p>
+        </w:tc>
+        <w:tc>
+          <w:tcPr>
+            <w:tcW w:w="1417" w:type="dxa"/>
+          </w:tcPr>
+          <w:p>
+            <w:pPr>
+              <w:rPr>
+                <w:sz w:val="20"/>
+                <w:szCs w:val="20"/>
+              </w:rPr>
+            </w:pPr>
+            <w:r>
+              <w:rPr>
+                <w:sz w:val="20"/>
+                <w:szCs w:val="20"/>
+              </w:rPr>
+              <w:t>Repository</w:t>
+            </w:r>
+          </w:p>
+        </w:tc>
+        <w:tc>
+          <w:tcPr>
+            <w:tcW w:w="1276" w:type="dxa"/>
+          </w:tcPr>
+          <w:p>
+            <w:pPr>
+              <w:rPr>
+                <w:sz w:val="20"/>
+                <w:szCs w:val="20"/>
+              </w:rPr>
+            </w:pPr>
+            <w:r>
+              <w:rPr>
+                <w:sz w:val="20"/>
+                <w:szCs w:val="20"/>
+              </w:rPr>
+              <w:t>GitHub</w:t>
+            </w:r>
+          </w:p>
+        </w:tc>
+        <w:tc>
+          <w:tcPr>
+            <w:tcW w:w="2693" w:type="dxa"/>
+          </w:tcPr>
+          <w:p>
+            <w:pPr>
+              <w:rPr>
+                <w:sz w:val="16"/>
+                <w:szCs w:val="16"/>
+              </w:rPr>
+            </w:pPr>
+            <w:r>
+              <w:rPr>
+                <w:sz w:val="16"/>
+                <w:szCs w:val="16"/>
+              </w:rPr>
+              <w:t>---</w:t>
+            </w:r>
+          </w:p>
+        </w:tc>
+        <w:tc>
+          <w:tcPr>
+            <w:tcW w:w="1985" w:type="dxa"/>
+          </w:tcPr>
+          <w:p>
+            <w:pPr>
+              <w:rPr>
+                <w:sz w:val="16"/>
+                <w:szCs w:val="16"/>
+              </w:rPr>
+            </w:pPr>
+            <w:r>
+              <w:rPr>
+                <w:sz w:val="16"/>
+                <w:szCs w:val="16"/>
+              </w:rPr>
+              <w:t>Skripte und Notebooks</w:t>
+            </w:r>
           </w:p>
         </w:tc>
       </w:tr>
     </w:tbl>
     <w:p/>
     <w:p>
-      <w:r>
-        <w:t xml:space="preserve">Die Schritte sind im SQL-Skript </w:t>
-      </w:r>
-      <w:proofErr w:type="spellStart"/>
-      <w:r>
-        <w:t>dmas_setup.DB.sql</w:t>
-      </w:r>
-      <w:proofErr w:type="spellEnd"/>
-      <w:r>
-        <w:t xml:space="preserve"> im GitHub-Repository </w:t>
+      <w:pPr>
+        <w:pStyle w:val="berschrift2"/>
+      </w:pPr>
+      <w:r>
+        <w:t>Datenstrukturen</w:t>
+      </w:r>
+    </w:p>
+    <w:p>
+      <w:pPr>
+        <w:pStyle w:val="berschrift3"/>
+      </w:pPr>
+      <w:r>
+        <w:t>Tabellen der Stammdaten</w:t>
       </w:r>
     </w:p>
     <w:p/>
     <w:p>
       <w:pPr>
-        <w:pStyle w:val="berschrift2"/>
-      </w:pPr>
-      <w:r>
-        <w:t>Erstellen der Datenstrukturen</w:t>
-      </w:r>
-    </w:p>
-    <w:p>
-      <w:pPr>
         <w:pStyle w:val="berschrift3"/>
       </w:pPr>
       <w:r>
-        <w:t>Tabellen der Stammdaten</w:t>
-      </w:r>
-    </w:p>
+        <w:t>Tabellen der Bewegungsdaten</w:t>
+      </w:r>
+    </w:p>
+    <w:p/>
     <w:p>
       <w:pPr>
         <w:pStyle w:val="berschrift3"/>
       </w:pPr>
       <w:r>
-        <w:t>Tabellen der Bewegungsdaten</w:t>
-      </w:r>
-    </w:p>
-    <w:p>
-      <w:pPr>
-        <w:pStyle w:val="berschrift3"/>
-      </w:pPr>
-      <w:r>
-        <w:t>Tabellen des Datamart</w:t>
+        <w:t>Tabellen</w:t>
+      </w:r>
+      <w:r>
+        <w:t xml:space="preserve"> und Views</w:t>
+      </w:r>
+      <w:r>
+        <w:t xml:space="preserve"> des Datamart</w:t>
       </w:r>
     </w:p>
     <w:p/>
@@ -1819,7 +2105,7 @@
                 <w:sz w:val="20"/>
                 <w:szCs w:val="20"/>
               </w:rPr>
-              <w:t>Python</w:t>
+              <w:t>AOEC_FILES_HS12</w:t>
             </w:r>
           </w:p>
         </w:tc>
@@ -1834,6 +2120,13 @@
                 <w:szCs w:val="20"/>
               </w:rPr>
             </w:pPr>
+            <w:r>
+              <w:rPr>
+                <w:sz w:val="20"/>
+                <w:szCs w:val="20"/>
+              </w:rPr>
+              <w:t>Snowflake Stage</w:t>
+            </w:r>
           </w:p>
         </w:tc>
         <w:tc>
@@ -1852,7 +2145,7 @@
                 <w:sz w:val="20"/>
                 <w:szCs w:val="20"/>
               </w:rPr>
-              <w:t>3.9</w:t>
+              <w:t>---</w:t>
             </w:r>
           </w:p>
         </w:tc>
@@ -1901,15 +2194,13 @@
                 <w:szCs w:val="20"/>
               </w:rPr>
             </w:pPr>
-            <w:proofErr w:type="spellStart"/>
-            <w:r>
-              <w:rPr>
-                <w:sz w:val="20"/>
-                <w:szCs w:val="20"/>
-              </w:rPr>
-              <w:t>pandas</w:t>
-            </w:r>
-            <w:proofErr w:type="spellEnd"/>
+            <w:r>
+              <w:rPr>
+                <w:sz w:val="20"/>
+                <w:szCs w:val="20"/>
+              </w:rPr>
+              <w:t>Python</w:t>
+            </w:r>
           </w:p>
         </w:tc>
         <w:tc>
@@ -1923,27 +2214,6 @@
                 <w:szCs w:val="20"/>
               </w:rPr>
             </w:pPr>
-            <w:r>
-              <w:rPr>
-                <w:sz w:val="20"/>
-                <w:szCs w:val="20"/>
-              </w:rPr>
-              <w:t>Python Packa</w:t>
-            </w:r>
-            <w:r>
-              <w:rPr>
-                <w:sz w:val="20"/>
-                <w:szCs w:val="20"/>
-              </w:rPr>
-              <w:t>g</w:t>
-            </w:r>
-            <w:r>
-              <w:rPr>
-                <w:sz w:val="20"/>
-                <w:szCs w:val="20"/>
-              </w:rPr>
-              <w:t>e</w:t>
-            </w:r>
           </w:p>
         </w:tc>
         <w:tc>
@@ -1957,6 +2227,13 @@
                 <w:szCs w:val="20"/>
               </w:rPr>
             </w:pPr>
+            <w:r>
+              <w:rPr>
+                <w:sz w:val="20"/>
+                <w:szCs w:val="20"/>
+              </w:rPr>
+              <w:t>3.9</w:t>
+            </w:r>
           </w:p>
         </w:tc>
         <w:tc>
@@ -2010,6 +2287,109 @@
                 <w:sz w:val="20"/>
                 <w:szCs w:val="20"/>
               </w:rPr>
+              <w:t>pandas</w:t>
+            </w:r>
+            <w:proofErr w:type="spellEnd"/>
+          </w:p>
+        </w:tc>
+        <w:tc>
+          <w:tcPr>
+            <w:tcW w:w="2777" w:type="dxa"/>
+          </w:tcPr>
+          <w:p>
+            <w:pPr>
+              <w:rPr>
+                <w:sz w:val="20"/>
+                <w:szCs w:val="20"/>
+              </w:rPr>
+            </w:pPr>
+            <w:r>
+              <w:rPr>
+                <w:sz w:val="20"/>
+                <w:szCs w:val="20"/>
+              </w:rPr>
+              <w:t>Python Packa</w:t>
+            </w:r>
+            <w:r>
+              <w:rPr>
+                <w:sz w:val="20"/>
+                <w:szCs w:val="20"/>
+              </w:rPr>
+              <w:t>g</w:t>
+            </w:r>
+            <w:r>
+              <w:rPr>
+                <w:sz w:val="20"/>
+                <w:szCs w:val="20"/>
+              </w:rPr>
+              <w:t>e</w:t>
+            </w:r>
+          </w:p>
+        </w:tc>
+        <w:tc>
+          <w:tcPr>
+            <w:tcW w:w="1206" w:type="dxa"/>
+          </w:tcPr>
+          <w:p>
+            <w:pPr>
+              <w:rPr>
+                <w:sz w:val="20"/>
+                <w:szCs w:val="20"/>
+              </w:rPr>
+            </w:pPr>
+          </w:p>
+        </w:tc>
+        <w:tc>
+          <w:tcPr>
+            <w:tcW w:w="2616" w:type="dxa"/>
+          </w:tcPr>
+          <w:p>
+            <w:pPr>
+              <w:rPr>
+                <w:sz w:val="16"/>
+                <w:szCs w:val="16"/>
+              </w:rPr>
+            </w:pPr>
+          </w:p>
+        </w:tc>
+      </w:tr>
+      <w:tr>
+        <w:tc>
+          <w:tcPr>
+            <w:tcW w:w="460" w:type="dxa"/>
+          </w:tcPr>
+          <w:p>
+            <w:pPr>
+              <w:pStyle w:val="Listenabsatz"/>
+              <w:numPr>
+                <w:ilvl w:val="0"/>
+                <w:numId w:val="18"/>
+              </w:numPr>
+              <w:ind w:left="0" w:firstLine="0"/>
+              <w:rPr>
+                <w:sz w:val="20"/>
+                <w:szCs w:val="20"/>
+              </w:rPr>
+            </w:pPr>
+          </w:p>
+        </w:tc>
+        <w:tc>
+          <w:tcPr>
+            <w:tcW w:w="2003" w:type="dxa"/>
+          </w:tcPr>
+          <w:p>
+            <w:pPr>
+              <w:rPr>
+                <w:sz w:val="20"/>
+                <w:szCs w:val="20"/>
+              </w:rPr>
+            </w:pPr>
+            <w:proofErr w:type="spellStart"/>
+            <w:r>
+              <w:rPr>
+                <w:sz w:val="20"/>
+                <w:szCs w:val="20"/>
+              </w:rPr>
               <w:t>sqlalchemy</w:t>
             </w:r>
             <w:proofErr w:type="spellEnd"/>
@@ -2078,49 +2458,1637 @@
       </w:tr>
     </w:tbl>
     <w:p/>
+    <w:p/>
+    <w:p>
+      <w:pPr>
+        <w:pStyle w:val="berschrift2"/>
+      </w:pPr>
+      <w:r>
+        <w:t xml:space="preserve">Laden der </w:t>
+      </w:r>
+      <w:r>
+        <w:t>Stammdaten</w:t>
+      </w:r>
+    </w:p>
     <w:p>
       <w:pPr>
         <w:pStyle w:val="berschrift3"/>
       </w:pPr>
       <w:r>
-        <w:t>Stammdaten-Dateien</w:t>
+        <w:t>Tabellen der Stammdaten</w:t>
+      </w:r>
+    </w:p>
+    <w:tbl>
+      <w:tblPr>
+        <w:tblW w:w="0" w:type="auto"/>
+        <w:tblCellSpacing w:w="15" w:type="dxa"/>
+        <w:tblCellMar>
+          <w:top w:w="15" w:type="dxa"/>
+          <w:left w:w="15" w:type="dxa"/>
+          <w:bottom w:w="15" w:type="dxa"/>
+          <w:right w:w="15" w:type="dxa"/>
+        </w:tblCellMar>
+        <w:tblLook w:val="04A0" w:firstRow="1" w:lastRow="0" w:firstColumn="1" w:lastColumn="0" w:noHBand="0" w:noVBand="1"/>
+      </w:tblPr>
+      <w:tblGrid>
+        <w:gridCol w:w="4137"/>
+      </w:tblGrid>
+      <w:tr>
+        <w:trPr>
+          <w:tblCellSpacing w:w="15" w:type="dxa"/>
+        </w:trPr>
+        <w:tc>
+          <w:tcPr>
+            <w:tcW w:w="0" w:type="auto"/>
+            <w:vAlign w:val="center"/>
+            <w:hideMark/>
+          </w:tcPr>
+          <w:p>
+            <w:pPr>
+              <w:pStyle w:val="Listenabsatz"/>
+              <w:numPr>
+                <w:ilvl w:val="0"/>
+                <w:numId w:val="22"/>
+              </w:numPr>
+              <w:spacing w:after="0"/>
+              <w:ind w:left="714" w:hanging="357"/>
+            </w:pPr>
+            <w:r>
+              <w:t>LOCATION_COUNTRY</w:t>
+            </w:r>
+          </w:p>
+        </w:tc>
+      </w:tr>
+      <w:tr>
+        <w:trPr>
+          <w:tblCellSpacing w:w="15" w:type="dxa"/>
+        </w:trPr>
+        <w:tc>
+          <w:tcPr>
+            <w:tcW w:w="0" w:type="auto"/>
+            <w:vAlign w:val="center"/>
+            <w:hideMark/>
+          </w:tcPr>
+          <w:p>
+            <w:pPr>
+              <w:pStyle w:val="Listenabsatz"/>
+              <w:numPr>
+                <w:ilvl w:val="0"/>
+                <w:numId w:val="22"/>
+              </w:numPr>
+              <w:spacing w:after="0"/>
+              <w:ind w:left="714" w:hanging="357"/>
+            </w:pPr>
+            <w:r>
+              <w:t>LOCATION_GROUP</w:t>
+            </w:r>
+          </w:p>
+        </w:tc>
+      </w:tr>
+      <w:tr>
+        <w:trPr>
+          <w:tblCellSpacing w:w="15" w:type="dxa"/>
+        </w:trPr>
+        <w:tc>
+          <w:tcPr>
+            <w:tcW w:w="0" w:type="auto"/>
+            <w:vAlign w:val="center"/>
+            <w:hideMark/>
+          </w:tcPr>
+          <w:p>
+            <w:pPr>
+              <w:pStyle w:val="Listenabsatz"/>
+              <w:numPr>
+                <w:ilvl w:val="0"/>
+                <w:numId w:val="22"/>
+              </w:numPr>
+              <w:spacing w:after="0"/>
+              <w:ind w:left="714" w:hanging="357"/>
+            </w:pPr>
+            <w:r>
+              <w:t>LOCATION_GROUP_MEMBER</w:t>
+            </w:r>
+          </w:p>
+        </w:tc>
+      </w:tr>
+      <w:tr>
+        <w:trPr>
+          <w:tblCellSpacing w:w="15" w:type="dxa"/>
+        </w:trPr>
+        <w:tc>
+          <w:tcPr>
+            <w:tcW w:w="0" w:type="auto"/>
+            <w:vAlign w:val="center"/>
+            <w:hideMark/>
+          </w:tcPr>
+          <w:p>
+            <w:pPr>
+              <w:pStyle w:val="Listenabsatz"/>
+              <w:numPr>
+                <w:ilvl w:val="0"/>
+                <w:numId w:val="22"/>
+              </w:numPr>
+              <w:spacing w:after="0"/>
+              <w:ind w:left="714" w:hanging="357"/>
+            </w:pPr>
+            <w:r>
+              <w:t>PRODUCT_HS12</w:t>
+            </w:r>
+          </w:p>
+        </w:tc>
+      </w:tr>
+      <w:tr>
+        <w:trPr>
+          <w:tblCellSpacing w:w="15" w:type="dxa"/>
+        </w:trPr>
+        <w:tc>
+          <w:tcPr>
+            <w:tcW w:w="0" w:type="auto"/>
+            <w:vAlign w:val="center"/>
+            <w:hideMark/>
+          </w:tcPr>
+          <w:p>
+            <w:pPr>
+              <w:pStyle w:val="Listenabsatz"/>
+              <w:numPr>
+                <w:ilvl w:val="0"/>
+                <w:numId w:val="22"/>
+              </w:numPr>
+              <w:spacing w:after="0"/>
+              <w:ind w:left="714" w:hanging="357"/>
+            </w:pPr>
+            <w:r>
+              <w:t>PRODUCT_SERVICES_UNILATERAL</w:t>
+            </w:r>
+          </w:p>
+        </w:tc>
+      </w:tr>
+      <w:tr>
+        <w:trPr>
+          <w:tblCellSpacing w:w="15" w:type="dxa"/>
+        </w:trPr>
+        <w:tc>
+          <w:tcPr>
+            <w:tcW w:w="0" w:type="auto"/>
+            <w:vAlign w:val="center"/>
+            <w:hideMark/>
+          </w:tcPr>
+          <w:p>
+            <w:pPr>
+              <w:pStyle w:val="Listenabsatz"/>
+              <w:numPr>
+                <w:ilvl w:val="0"/>
+                <w:numId w:val="22"/>
+              </w:numPr>
+              <w:spacing w:after="0"/>
+              <w:ind w:left="714" w:hanging="357"/>
+            </w:pPr>
+            <w:r>
+              <w:t>PRODUCT_SITC</w:t>
+            </w:r>
+          </w:p>
+        </w:tc>
+      </w:tr>
+    </w:tbl>
+    <w:p>
+      <w:r>
+        <w:lastRenderedPageBreak/>
+        <w:t>Die Tabellen werden beim Ausführen des Lade-Programmes automatisch erstellt.</w:t>
       </w:r>
     </w:p>
     <w:p/>
     <w:p>
       <w:pPr>
+        <w:pStyle w:val="berschrift3"/>
+      </w:pPr>
+      <w:r>
+        <w:t>Lade</w:t>
+      </w:r>
+      <w:r>
+        <w:t>n über Stage</w:t>
+      </w:r>
+    </w:p>
+    <w:p>
+      <w:pPr>
+        <w:pStyle w:val="Beschriftung"/>
+        <w:keepNext/>
+      </w:pPr>
+      <w:r>
+        <w:t xml:space="preserve">Tabelle </w:t>
+      </w:r>
+      <w:r>
+        <w:fldChar w:fldCharType="begin"/>
+      </w:r>
+      <w:r>
+        <w:instrText xml:space="preserve"> SEQ Tabelle \* ARABIC </w:instrText>
+      </w:r>
+      <w:r>
+        <w:fldChar w:fldCharType="separate"/>
+      </w:r>
+      <w:r>
+        <w:rPr>
+          <w:noProof/>
+        </w:rPr>
+        <w:t>1</w:t>
+      </w:r>
+      <w:r>
+        <w:fldChar w:fldCharType="end"/>
+      </w:r>
+      <w:r>
+        <w:t xml:space="preserve">: </w:t>
+      </w:r>
+      <w:r>
+        <w:t xml:space="preserve">Upload der Masterdaten (CSV-Dateien) </w:t>
+      </w:r>
+      <w:r>
+        <w:t>nur mit SN-Mitteln</w:t>
+      </w:r>
+    </w:p>
+    <w:tbl>
+      <w:tblPr>
+        <w:tblStyle w:val="Tabellenraster"/>
+        <w:tblW w:w="9337" w:type="dxa"/>
+        <w:tblLayout w:type="fixed"/>
+        <w:tblCellMar>
+          <w:left w:w="57" w:type="dxa"/>
+          <w:bottom w:w="113" w:type="dxa"/>
+          <w:right w:w="57" w:type="dxa"/>
+        </w:tblCellMar>
+        <w:tblLook w:val="04A0" w:firstRow="1" w:lastRow="0" w:firstColumn="1" w:lastColumn="0" w:noHBand="0" w:noVBand="1"/>
+      </w:tblPr>
+      <w:tblGrid>
+        <w:gridCol w:w="279"/>
+        <w:gridCol w:w="2268"/>
+        <w:gridCol w:w="1417"/>
+        <w:gridCol w:w="2268"/>
+        <w:gridCol w:w="3105"/>
+      </w:tblGrid>
+      <w:tr>
+        <w:trPr>
+          <w:tblHeader/>
+        </w:trPr>
+        <w:tc>
+          <w:tcPr>
+            <w:tcW w:w="279" w:type="dxa"/>
+            <w:shd w:val="clear" w:color="auto" w:fill="BFBFBF" w:themeFill="background1" w:themeFillShade="BF"/>
+          </w:tcPr>
+          <w:p>
+            <w:pPr>
+              <w:rPr>
+                <w:b/>
+                <w:bCs/>
+                <w:i/>
+                <w:iCs/>
+                <w:sz w:val="20"/>
+                <w:szCs w:val="20"/>
+              </w:rPr>
+            </w:pPr>
+            <w:r>
+              <w:rPr>
+                <w:b/>
+                <w:bCs/>
+                <w:i/>
+                <w:iCs/>
+                <w:sz w:val="20"/>
+                <w:szCs w:val="20"/>
+              </w:rPr>
+              <w:t>#</w:t>
+            </w:r>
+          </w:p>
+        </w:tc>
+        <w:tc>
+          <w:tcPr>
+            <w:tcW w:w="2268" w:type="dxa"/>
+            <w:shd w:val="clear" w:color="auto" w:fill="BFBFBF" w:themeFill="background1" w:themeFillShade="BF"/>
+          </w:tcPr>
+          <w:p>
+            <w:pPr>
+              <w:rPr>
+                <w:b/>
+                <w:bCs/>
+                <w:i/>
+                <w:iCs/>
+              </w:rPr>
+            </w:pPr>
+            <w:r>
+              <w:rPr>
+                <w:b/>
+                <w:bCs/>
+                <w:i/>
+                <w:iCs/>
+              </w:rPr>
+              <w:t>Aktion</w:t>
+            </w:r>
+          </w:p>
+        </w:tc>
+        <w:tc>
+          <w:tcPr>
+            <w:tcW w:w="1417" w:type="dxa"/>
+            <w:shd w:val="clear" w:color="auto" w:fill="BFBFBF" w:themeFill="background1" w:themeFillShade="BF"/>
+          </w:tcPr>
+          <w:p>
+            <w:pPr>
+              <w:rPr>
+                <w:b/>
+                <w:bCs/>
+                <w:i/>
+                <w:iCs/>
+              </w:rPr>
+            </w:pPr>
+            <w:r>
+              <w:rPr>
+                <w:b/>
+                <w:bCs/>
+                <w:i/>
+                <w:iCs/>
+              </w:rPr>
+              <w:t>Umgebung</w:t>
+            </w:r>
+          </w:p>
+        </w:tc>
+        <w:tc>
+          <w:tcPr>
+            <w:tcW w:w="2268" w:type="dxa"/>
+            <w:shd w:val="clear" w:color="auto" w:fill="BFBFBF" w:themeFill="background1" w:themeFillShade="BF"/>
+          </w:tcPr>
+          <w:p>
+            <w:pPr>
+              <w:rPr>
+                <w:b/>
+                <w:bCs/>
+                <w:i/>
+                <w:iCs/>
+              </w:rPr>
+            </w:pPr>
+            <w:r>
+              <w:rPr>
+                <w:b/>
+                <w:bCs/>
+                <w:i/>
+                <w:iCs/>
+              </w:rPr>
+              <w:t>Skript</w:t>
+            </w:r>
+            <w:r>
+              <w:rPr>
+                <w:b/>
+                <w:bCs/>
+                <w:i/>
+                <w:iCs/>
+              </w:rPr>
+              <w:t>/Programm</w:t>
+            </w:r>
+          </w:p>
+        </w:tc>
+        <w:tc>
+          <w:tcPr>
+            <w:tcW w:w="3105" w:type="dxa"/>
+            <w:shd w:val="clear" w:color="auto" w:fill="BFBFBF" w:themeFill="background1" w:themeFillShade="BF"/>
+          </w:tcPr>
+          <w:p>
+            <w:pPr>
+              <w:rPr>
+                <w:b/>
+                <w:bCs/>
+                <w:i/>
+                <w:iCs/>
+              </w:rPr>
+            </w:pPr>
+            <w:r>
+              <w:rPr>
+                <w:b/>
+                <w:bCs/>
+                <w:i/>
+                <w:iCs/>
+              </w:rPr>
+              <w:t>Anmerkung</w:t>
+            </w:r>
+          </w:p>
+        </w:tc>
+      </w:tr>
+      <w:tr>
+        <w:trPr>
+          <w:tblHeader/>
+        </w:trPr>
+        <w:tc>
+          <w:tcPr>
+            <w:tcW w:w="279" w:type="dxa"/>
+            <w:shd w:val="clear" w:color="auto" w:fill="auto"/>
+          </w:tcPr>
+          <w:p>
+            <w:pPr>
+              <w:rPr>
+                <w:sz w:val="20"/>
+                <w:szCs w:val="20"/>
+              </w:rPr>
+            </w:pPr>
+            <w:r>
+              <w:rPr>
+                <w:sz w:val="20"/>
+                <w:szCs w:val="20"/>
+              </w:rPr>
+              <w:t>1</w:t>
+            </w:r>
+          </w:p>
+        </w:tc>
+        <w:tc>
+          <w:tcPr>
+            <w:tcW w:w="2268" w:type="dxa"/>
+            <w:shd w:val="clear" w:color="auto" w:fill="auto"/>
+          </w:tcPr>
+          <w:p>
+            <w:pPr>
+              <w:rPr>
+                <w:sz w:val="20"/>
+                <w:szCs w:val="20"/>
+              </w:rPr>
+            </w:pPr>
+            <w:r>
+              <w:rPr>
+                <w:sz w:val="20"/>
+                <w:szCs w:val="20"/>
+              </w:rPr>
+              <w:t>Erstellen der Zieltabellen</w:t>
+            </w:r>
+          </w:p>
+        </w:tc>
+        <w:tc>
+          <w:tcPr>
+            <w:tcW w:w="1417" w:type="dxa"/>
+          </w:tcPr>
+          <w:p>
+            <w:pPr>
+              <w:rPr>
+                <w:sz w:val="20"/>
+                <w:szCs w:val="20"/>
+              </w:rPr>
+            </w:pPr>
+            <w:r>
+              <w:rPr>
+                <w:sz w:val="20"/>
+                <w:szCs w:val="20"/>
+              </w:rPr>
+              <w:t>SN (</w:t>
+            </w:r>
+            <w:proofErr w:type="spellStart"/>
+            <w:r>
+              <w:rPr>
+                <w:sz w:val="20"/>
+                <w:szCs w:val="20"/>
+              </w:rPr>
+              <w:t>Snowsight</w:t>
+            </w:r>
+            <w:proofErr w:type="spellEnd"/>
+            <w:r>
+              <w:rPr>
+                <w:sz w:val="20"/>
+                <w:szCs w:val="20"/>
+              </w:rPr>
+              <w:t xml:space="preserve"> oder </w:t>
+            </w:r>
+            <w:proofErr w:type="spellStart"/>
+            <w:r>
+              <w:rPr>
+                <w:sz w:val="20"/>
+                <w:szCs w:val="20"/>
+              </w:rPr>
+              <w:t>snowsql</w:t>
+            </w:r>
+            <w:proofErr w:type="spellEnd"/>
+            <w:r>
+              <w:rPr>
+                <w:sz w:val="20"/>
+                <w:szCs w:val="20"/>
+              </w:rPr>
+              <w:t>)</w:t>
+            </w:r>
+          </w:p>
+        </w:tc>
+        <w:tc>
+          <w:tcPr>
+            <w:tcW w:w="2268" w:type="dxa"/>
+            <w:shd w:val="clear" w:color="auto" w:fill="auto"/>
+          </w:tcPr>
+          <w:p>
+            <w:pPr>
+              <w:rPr>
+                <w:sz w:val="20"/>
+                <w:szCs w:val="20"/>
+              </w:rPr>
+            </w:pPr>
+            <w:proofErr w:type="spellStart"/>
+            <w:r>
+              <w:rPr>
+                <w:sz w:val="20"/>
+                <w:szCs w:val="20"/>
+              </w:rPr>
+              <w:t>dmas_setup.DB.sql</w:t>
+            </w:r>
+            <w:proofErr w:type="spellEnd"/>
+          </w:p>
+        </w:tc>
+        <w:tc>
+          <w:tcPr>
+            <w:tcW w:w="3105" w:type="dxa"/>
+            <w:shd w:val="clear" w:color="auto" w:fill="auto"/>
+          </w:tcPr>
+          <w:p>
+            <w:pPr>
+              <w:rPr>
+                <w:sz w:val="20"/>
+                <w:szCs w:val="20"/>
+              </w:rPr>
+            </w:pPr>
+          </w:p>
+        </w:tc>
+      </w:tr>
+      <w:tr>
+        <w:trPr>
+          <w:tblHeader/>
+        </w:trPr>
+        <w:tc>
+          <w:tcPr>
+            <w:tcW w:w="279" w:type="dxa"/>
+            <w:shd w:val="clear" w:color="auto" w:fill="auto"/>
+          </w:tcPr>
+          <w:p>
+            <w:pPr>
+              <w:rPr>
+                <w:sz w:val="20"/>
+                <w:szCs w:val="20"/>
+              </w:rPr>
+            </w:pPr>
+            <w:r>
+              <w:rPr>
+                <w:sz w:val="20"/>
+                <w:szCs w:val="20"/>
+              </w:rPr>
+              <w:t>2</w:t>
+            </w:r>
+          </w:p>
+        </w:tc>
+        <w:tc>
+          <w:tcPr>
+            <w:tcW w:w="2268" w:type="dxa"/>
+            <w:shd w:val="clear" w:color="auto" w:fill="auto"/>
+          </w:tcPr>
+          <w:p>
+            <w:pPr>
+              <w:rPr>
+                <w:sz w:val="20"/>
+                <w:szCs w:val="20"/>
+              </w:rPr>
+            </w:pPr>
+            <w:r>
+              <w:rPr>
+                <w:sz w:val="20"/>
+                <w:szCs w:val="20"/>
+              </w:rPr>
+              <w:t xml:space="preserve">Upload der CSV-Dateien mit Masterdaten </w:t>
+            </w:r>
+            <w:r>
+              <w:rPr>
+                <w:sz w:val="20"/>
+                <w:szCs w:val="20"/>
+              </w:rPr>
+              <w:t>zu</w:t>
+            </w:r>
+            <w:r>
+              <w:rPr>
+                <w:sz w:val="20"/>
+                <w:szCs w:val="20"/>
+              </w:rPr>
+              <w:t xml:space="preserve"> Stage</w:t>
+            </w:r>
+          </w:p>
+        </w:tc>
+        <w:tc>
+          <w:tcPr>
+            <w:tcW w:w="1417" w:type="dxa"/>
+          </w:tcPr>
+          <w:p>
+            <w:pPr>
+              <w:rPr>
+                <w:sz w:val="20"/>
+                <w:szCs w:val="20"/>
+              </w:rPr>
+            </w:pPr>
+            <w:r>
+              <w:rPr>
+                <w:sz w:val="20"/>
+                <w:szCs w:val="20"/>
+              </w:rPr>
+              <w:t>Windows-Kommandoeingabe</w:t>
+            </w:r>
+          </w:p>
+        </w:tc>
+        <w:tc>
+          <w:tcPr>
+            <w:tcW w:w="2268" w:type="dxa"/>
+            <w:shd w:val="clear" w:color="auto" w:fill="auto"/>
+          </w:tcPr>
+          <w:p>
+            <w:pPr>
+              <w:rPr>
+                <w:sz w:val="20"/>
+                <w:szCs w:val="20"/>
+              </w:rPr>
+            </w:pPr>
+            <w:r>
+              <w:rPr>
+                <w:sz w:val="20"/>
+                <w:szCs w:val="20"/>
+              </w:rPr>
+              <w:t>aoec.products.load.bat</w:t>
+            </w:r>
+          </w:p>
+        </w:tc>
+        <w:tc>
+          <w:tcPr>
+            <w:tcW w:w="3105" w:type="dxa"/>
+            <w:shd w:val="clear" w:color="auto" w:fill="auto"/>
+          </w:tcPr>
+          <w:p>
+            <w:pPr>
+              <w:rPr>
+                <w:sz w:val="20"/>
+                <w:szCs w:val="20"/>
+              </w:rPr>
+            </w:pPr>
+            <w:r>
+              <w:rPr>
+                <w:sz w:val="20"/>
+                <w:szCs w:val="20"/>
+              </w:rPr>
+              <w:t xml:space="preserve">Führt aus:   </w:t>
+            </w:r>
+            <w:proofErr w:type="spellStart"/>
+            <w:r>
+              <w:rPr>
+                <w:sz w:val="20"/>
+                <w:szCs w:val="20"/>
+              </w:rPr>
+              <w:t>aoec.products.load.</w:t>
+            </w:r>
+            <w:r>
+              <w:rPr>
+                <w:sz w:val="20"/>
+                <w:szCs w:val="20"/>
+              </w:rPr>
+              <w:t>sql</w:t>
+            </w:r>
+            <w:proofErr w:type="spellEnd"/>
+          </w:p>
+        </w:tc>
+      </w:tr>
+      <w:tr>
+        <w:trPr>
+          <w:tblHeader/>
+        </w:trPr>
+        <w:tc>
+          <w:tcPr>
+            <w:tcW w:w="279" w:type="dxa"/>
+            <w:shd w:val="clear" w:color="auto" w:fill="auto"/>
+          </w:tcPr>
+          <w:p>
+            <w:pPr>
+              <w:rPr>
+                <w:sz w:val="20"/>
+                <w:szCs w:val="20"/>
+              </w:rPr>
+            </w:pPr>
+            <w:r>
+              <w:rPr>
+                <w:sz w:val="20"/>
+                <w:szCs w:val="20"/>
+              </w:rPr>
+              <w:t>3</w:t>
+            </w:r>
+          </w:p>
+        </w:tc>
+        <w:tc>
+          <w:tcPr>
+            <w:tcW w:w="2268" w:type="dxa"/>
+            <w:shd w:val="clear" w:color="auto" w:fill="auto"/>
+          </w:tcPr>
+          <w:p>
+            <w:pPr>
+              <w:rPr>
+                <w:sz w:val="20"/>
+                <w:szCs w:val="20"/>
+              </w:rPr>
+            </w:pPr>
+            <w:r>
+              <w:rPr>
+                <w:sz w:val="20"/>
+                <w:szCs w:val="20"/>
+              </w:rPr>
+              <w:t>Übertragen der Masterdaten in Tabellen</w:t>
+            </w:r>
+          </w:p>
+        </w:tc>
+        <w:tc>
+          <w:tcPr>
+            <w:tcW w:w="1417" w:type="dxa"/>
+          </w:tcPr>
+          <w:p>
+            <w:pPr>
+              <w:rPr>
+                <w:sz w:val="20"/>
+                <w:szCs w:val="20"/>
+              </w:rPr>
+            </w:pPr>
+            <w:r>
+              <w:rPr>
+                <w:sz w:val="20"/>
+                <w:szCs w:val="20"/>
+              </w:rPr>
+              <w:t>SN (</w:t>
+            </w:r>
+            <w:proofErr w:type="spellStart"/>
+            <w:r>
+              <w:rPr>
+                <w:sz w:val="20"/>
+                <w:szCs w:val="20"/>
+              </w:rPr>
+              <w:t>Snowsight</w:t>
+            </w:r>
+            <w:proofErr w:type="spellEnd"/>
+            <w:r>
+              <w:rPr>
+                <w:sz w:val="20"/>
+                <w:szCs w:val="20"/>
+              </w:rPr>
+              <w:t xml:space="preserve"> oder </w:t>
+            </w:r>
+            <w:proofErr w:type="spellStart"/>
+            <w:r>
+              <w:rPr>
+                <w:sz w:val="20"/>
+                <w:szCs w:val="20"/>
+              </w:rPr>
+              <w:t>snowsql</w:t>
+            </w:r>
+            <w:proofErr w:type="spellEnd"/>
+            <w:r>
+              <w:rPr>
+                <w:sz w:val="20"/>
+                <w:szCs w:val="20"/>
+              </w:rPr>
+              <w:t>)</w:t>
+            </w:r>
+          </w:p>
+        </w:tc>
+        <w:tc>
+          <w:tcPr>
+            <w:tcW w:w="2268" w:type="dxa"/>
+            <w:shd w:val="clear" w:color="auto" w:fill="auto"/>
+          </w:tcPr>
+          <w:p>
+            <w:pPr>
+              <w:rPr>
+                <w:sz w:val="20"/>
+                <w:szCs w:val="20"/>
+              </w:rPr>
+            </w:pPr>
+          </w:p>
+        </w:tc>
+        <w:tc>
+          <w:tcPr>
+            <w:tcW w:w="3105" w:type="dxa"/>
+            <w:shd w:val="clear" w:color="auto" w:fill="auto"/>
+          </w:tcPr>
+          <w:p>
+            <w:pPr>
+              <w:rPr>
+                <w:sz w:val="20"/>
+                <w:szCs w:val="20"/>
+              </w:rPr>
+            </w:pPr>
+          </w:p>
+        </w:tc>
+      </w:tr>
+    </w:tbl>
+    <w:p/>
+    <w:p/>
+    <w:p>
+      <w:pPr>
+        <w:pStyle w:val="berschrift3"/>
+      </w:pPr>
+      <w:r>
+        <w:t>Laden mittels Python-Programm</w:t>
+      </w:r>
+    </w:p>
+    <w:p>
+      <w:pPr>
+        <w:pStyle w:val="Beschriftung"/>
+        <w:keepNext/>
+      </w:pPr>
+      <w:r>
+        <w:t xml:space="preserve">Tabelle </w:t>
+      </w:r>
+      <w:r>
+        <w:fldChar w:fldCharType="begin"/>
+      </w:r>
+      <w:r>
+        <w:instrText xml:space="preserve"> SEQ Tabelle \* ARABIC </w:instrText>
+      </w:r>
+      <w:r>
+        <w:fldChar w:fldCharType="separate"/>
+      </w:r>
+      <w:r>
+        <w:rPr>
+          <w:noProof/>
+        </w:rPr>
+        <w:t>2</w:t>
+      </w:r>
+      <w:r>
+        <w:fldChar w:fldCharType="end"/>
+      </w:r>
+      <w:r>
+        <w:t xml:space="preserve">: </w:t>
+      </w:r>
+      <w:r>
+        <w:t xml:space="preserve">Upload der </w:t>
+      </w:r>
+      <w:r>
+        <w:t>Masterdaten (</w:t>
+      </w:r>
+      <w:r>
+        <w:t>CSV-Dateien</w:t>
+      </w:r>
+      <w:r>
+        <w:t>)</w:t>
+      </w:r>
+      <w:r>
+        <w:t xml:space="preserve"> nach SN</w:t>
+      </w:r>
+      <w:r>
+        <w:t xml:space="preserve"> mit Python-Programm</w:t>
+      </w:r>
+    </w:p>
+    <w:tbl>
+      <w:tblPr>
+        <w:tblStyle w:val="Tabellenraster"/>
+        <w:tblW w:w="9337" w:type="dxa"/>
+        <w:tblLayout w:type="fixed"/>
+        <w:tblCellMar>
+          <w:left w:w="57" w:type="dxa"/>
+          <w:bottom w:w="113" w:type="dxa"/>
+          <w:right w:w="57" w:type="dxa"/>
+        </w:tblCellMar>
+        <w:tblLook w:val="04A0" w:firstRow="1" w:lastRow="0" w:firstColumn="1" w:lastColumn="0" w:noHBand="0" w:noVBand="1"/>
+      </w:tblPr>
+      <w:tblGrid>
+        <w:gridCol w:w="279"/>
+        <w:gridCol w:w="2410"/>
+        <w:gridCol w:w="1417"/>
+        <w:gridCol w:w="2126"/>
+        <w:gridCol w:w="3105"/>
+      </w:tblGrid>
+      <w:tr>
+        <w:trPr>
+          <w:tblHeader/>
+        </w:trPr>
+        <w:tc>
+          <w:tcPr>
+            <w:tcW w:w="279" w:type="dxa"/>
+            <w:shd w:val="clear" w:color="auto" w:fill="BFBFBF" w:themeFill="background1" w:themeFillShade="BF"/>
+          </w:tcPr>
+          <w:p>
+            <w:pPr>
+              <w:rPr>
+                <w:b/>
+                <w:bCs/>
+                <w:i/>
+                <w:iCs/>
+                <w:sz w:val="20"/>
+                <w:szCs w:val="20"/>
+              </w:rPr>
+            </w:pPr>
+            <w:r>
+              <w:rPr>
+                <w:b/>
+                <w:bCs/>
+                <w:i/>
+                <w:iCs/>
+                <w:sz w:val="20"/>
+                <w:szCs w:val="20"/>
+              </w:rPr>
+              <w:t>#</w:t>
+            </w:r>
+          </w:p>
+        </w:tc>
+        <w:tc>
+          <w:tcPr>
+            <w:tcW w:w="2410" w:type="dxa"/>
+            <w:shd w:val="clear" w:color="auto" w:fill="BFBFBF" w:themeFill="background1" w:themeFillShade="BF"/>
+          </w:tcPr>
+          <w:p>
+            <w:pPr>
+              <w:rPr>
+                <w:b/>
+                <w:bCs/>
+                <w:i/>
+                <w:iCs/>
+              </w:rPr>
+            </w:pPr>
+            <w:r>
+              <w:rPr>
+                <w:b/>
+                <w:bCs/>
+                <w:i/>
+                <w:iCs/>
+              </w:rPr>
+              <w:t>Aktion</w:t>
+            </w:r>
+          </w:p>
+        </w:tc>
+        <w:tc>
+          <w:tcPr>
+            <w:tcW w:w="1417" w:type="dxa"/>
+            <w:shd w:val="clear" w:color="auto" w:fill="BFBFBF" w:themeFill="background1" w:themeFillShade="BF"/>
+          </w:tcPr>
+          <w:p>
+            <w:pPr>
+              <w:rPr>
+                <w:b/>
+                <w:bCs/>
+                <w:i/>
+                <w:iCs/>
+              </w:rPr>
+            </w:pPr>
+            <w:r>
+              <w:rPr>
+                <w:b/>
+                <w:bCs/>
+                <w:i/>
+                <w:iCs/>
+              </w:rPr>
+              <w:t>Umgebung</w:t>
+            </w:r>
+          </w:p>
+        </w:tc>
+        <w:tc>
+          <w:tcPr>
+            <w:tcW w:w="2126" w:type="dxa"/>
+            <w:shd w:val="clear" w:color="auto" w:fill="BFBFBF" w:themeFill="background1" w:themeFillShade="BF"/>
+          </w:tcPr>
+          <w:p>
+            <w:pPr>
+              <w:rPr>
+                <w:b/>
+                <w:bCs/>
+                <w:i/>
+                <w:iCs/>
+              </w:rPr>
+            </w:pPr>
+            <w:r>
+              <w:rPr>
+                <w:b/>
+                <w:bCs/>
+                <w:i/>
+                <w:iCs/>
+              </w:rPr>
+              <w:t>Skript</w:t>
+            </w:r>
+            <w:r>
+              <w:rPr>
+                <w:b/>
+                <w:bCs/>
+                <w:i/>
+                <w:iCs/>
+              </w:rPr>
+              <w:t>/Programm</w:t>
+            </w:r>
+          </w:p>
+        </w:tc>
+        <w:tc>
+          <w:tcPr>
+            <w:tcW w:w="3105" w:type="dxa"/>
+            <w:shd w:val="clear" w:color="auto" w:fill="BFBFBF" w:themeFill="background1" w:themeFillShade="BF"/>
+          </w:tcPr>
+          <w:p>
+            <w:pPr>
+              <w:rPr>
+                <w:b/>
+                <w:bCs/>
+                <w:i/>
+                <w:iCs/>
+              </w:rPr>
+            </w:pPr>
+            <w:r>
+              <w:rPr>
+                <w:b/>
+                <w:bCs/>
+                <w:i/>
+                <w:iCs/>
+              </w:rPr>
+              <w:t>Anmerkung</w:t>
+            </w:r>
+          </w:p>
+        </w:tc>
+      </w:tr>
+      <w:tr>
+        <w:trPr>
+          <w:tblHeader/>
+        </w:trPr>
+        <w:tc>
+          <w:tcPr>
+            <w:tcW w:w="279" w:type="dxa"/>
+            <w:shd w:val="clear" w:color="auto" w:fill="auto"/>
+          </w:tcPr>
+          <w:p>
+            <w:pPr>
+              <w:rPr>
+                <w:sz w:val="20"/>
+                <w:szCs w:val="20"/>
+              </w:rPr>
+            </w:pPr>
+            <w:r>
+              <w:rPr>
+                <w:sz w:val="20"/>
+                <w:szCs w:val="20"/>
+              </w:rPr>
+              <w:t>1</w:t>
+            </w:r>
+          </w:p>
+        </w:tc>
+        <w:tc>
+          <w:tcPr>
+            <w:tcW w:w="2410" w:type="dxa"/>
+            <w:shd w:val="clear" w:color="auto" w:fill="auto"/>
+          </w:tcPr>
+          <w:p>
+            <w:pPr>
+              <w:rPr>
+                <w:sz w:val="20"/>
+                <w:szCs w:val="20"/>
+              </w:rPr>
+            </w:pPr>
+            <w:r>
+              <w:rPr>
+                <w:sz w:val="20"/>
+                <w:szCs w:val="20"/>
+              </w:rPr>
+              <w:t>Installation benötigter Python-Packages</w:t>
+            </w:r>
+          </w:p>
+        </w:tc>
+        <w:tc>
+          <w:tcPr>
+            <w:tcW w:w="1417" w:type="dxa"/>
+          </w:tcPr>
+          <w:p>
+            <w:pPr>
+              <w:rPr>
+                <w:sz w:val="20"/>
+                <w:szCs w:val="20"/>
+              </w:rPr>
+            </w:pPr>
+          </w:p>
+        </w:tc>
+        <w:tc>
+          <w:tcPr>
+            <w:tcW w:w="2126" w:type="dxa"/>
+            <w:shd w:val="clear" w:color="auto" w:fill="auto"/>
+          </w:tcPr>
+          <w:p>
+            <w:pPr>
+              <w:rPr>
+                <w:sz w:val="20"/>
+                <w:szCs w:val="20"/>
+              </w:rPr>
+            </w:pPr>
+            <w:r>
+              <w:rPr>
+                <w:sz w:val="20"/>
+                <w:szCs w:val="20"/>
+              </w:rPr>
+              <w:t>---</w:t>
+            </w:r>
+          </w:p>
+        </w:tc>
+        <w:tc>
+          <w:tcPr>
+            <w:tcW w:w="3105" w:type="dxa"/>
+            <w:shd w:val="clear" w:color="auto" w:fill="auto"/>
+          </w:tcPr>
+          <w:p>
+            <w:pPr>
+              <w:rPr>
+                <w:sz w:val="20"/>
+                <w:szCs w:val="20"/>
+              </w:rPr>
+            </w:pPr>
+            <w:r>
+              <w:rPr>
+                <w:sz w:val="20"/>
+                <w:szCs w:val="20"/>
+              </w:rPr>
+              <w:t>Packages:</w:t>
+            </w:r>
+          </w:p>
+          <w:p>
+            <w:pPr>
+              <w:pStyle w:val="Listenabsatz"/>
+              <w:numPr>
+                <w:ilvl w:val="0"/>
+                <w:numId w:val="24"/>
+              </w:numPr>
+              <w:ind w:left="225" w:hanging="218"/>
+              <w:rPr>
+                <w:sz w:val="20"/>
+                <w:szCs w:val="20"/>
+              </w:rPr>
+            </w:pPr>
+            <w:proofErr w:type="spellStart"/>
+            <w:r>
+              <w:rPr>
+                <w:sz w:val="20"/>
+                <w:szCs w:val="20"/>
+              </w:rPr>
+              <w:t>pandas</w:t>
+            </w:r>
+            <w:proofErr w:type="spellEnd"/>
+          </w:p>
+          <w:p>
+            <w:pPr>
+              <w:pStyle w:val="Listenabsatz"/>
+              <w:numPr>
+                <w:ilvl w:val="0"/>
+                <w:numId w:val="24"/>
+              </w:numPr>
+              <w:ind w:left="225" w:hanging="218"/>
+              <w:rPr>
+                <w:sz w:val="20"/>
+                <w:szCs w:val="20"/>
+              </w:rPr>
+            </w:pPr>
+            <w:proofErr w:type="spellStart"/>
+            <w:r>
+              <w:rPr>
+                <w:sz w:val="20"/>
+                <w:szCs w:val="20"/>
+              </w:rPr>
+              <w:t>sqlalchemy</w:t>
+            </w:r>
+            <w:proofErr w:type="spellEnd"/>
+          </w:p>
+        </w:tc>
+      </w:tr>
+      <w:tr>
+        <w:tc>
+          <w:tcPr>
+            <w:tcW w:w="279" w:type="dxa"/>
+          </w:tcPr>
+          <w:p>
+            <w:pPr>
+              <w:rPr>
+                <w:sz w:val="20"/>
+                <w:szCs w:val="20"/>
+              </w:rPr>
+            </w:pPr>
+            <w:r>
+              <w:rPr>
+                <w:sz w:val="20"/>
+                <w:szCs w:val="20"/>
+              </w:rPr>
+              <w:t>2</w:t>
+            </w:r>
+          </w:p>
+        </w:tc>
+        <w:tc>
+          <w:tcPr>
+            <w:tcW w:w="2410" w:type="dxa"/>
+          </w:tcPr>
+          <w:p>
+            <w:pPr>
+              <w:rPr>
+                <w:sz w:val="20"/>
+                <w:szCs w:val="20"/>
+              </w:rPr>
+            </w:pPr>
+            <w:r>
+              <w:rPr>
+                <w:sz w:val="20"/>
+                <w:szCs w:val="20"/>
+              </w:rPr>
+              <w:t>Konfiguration des Python-Programms</w:t>
+            </w:r>
+            <w:r>
+              <w:rPr>
+                <w:sz w:val="20"/>
+                <w:szCs w:val="20"/>
+              </w:rPr>
+              <w:t xml:space="preserve"> </w:t>
+            </w:r>
+            <w:r>
+              <w:rPr>
+                <w:sz w:val="20"/>
+                <w:szCs w:val="20"/>
+              </w:rPr>
+              <w:t>import_MasterData_directly.py</w:t>
+            </w:r>
+          </w:p>
+        </w:tc>
+        <w:tc>
+          <w:tcPr>
+            <w:tcW w:w="1417" w:type="dxa"/>
+          </w:tcPr>
+          <w:p>
+            <w:pPr>
+              <w:rPr>
+                <w:sz w:val="20"/>
+                <w:szCs w:val="20"/>
+              </w:rPr>
+            </w:pPr>
+          </w:p>
+        </w:tc>
+        <w:tc>
+          <w:tcPr>
+            <w:tcW w:w="2126" w:type="dxa"/>
+          </w:tcPr>
+          <w:p>
+            <w:pPr>
+              <w:rPr>
+                <w:sz w:val="20"/>
+                <w:szCs w:val="20"/>
+              </w:rPr>
+            </w:pPr>
+            <w:r>
+              <w:rPr>
+                <w:sz w:val="20"/>
+                <w:szCs w:val="20"/>
+              </w:rPr>
+              <w:t>---</w:t>
+            </w:r>
+          </w:p>
+        </w:tc>
+        <w:tc>
+          <w:tcPr>
+            <w:tcW w:w="3105" w:type="dxa"/>
+          </w:tcPr>
+          <w:p>
+            <w:pPr>
+              <w:rPr>
+                <w:sz w:val="20"/>
+                <w:szCs w:val="20"/>
+              </w:rPr>
+            </w:pPr>
+            <w:r>
+              <w:rPr>
+                <w:sz w:val="20"/>
+                <w:szCs w:val="20"/>
+              </w:rPr>
+              <w:t xml:space="preserve">Zu </w:t>
+            </w:r>
+            <w:r>
+              <w:rPr>
+                <w:sz w:val="20"/>
+                <w:szCs w:val="20"/>
+              </w:rPr>
+              <w:t>ä</w:t>
+            </w:r>
+            <w:r>
+              <w:rPr>
+                <w:sz w:val="20"/>
+                <w:szCs w:val="20"/>
+              </w:rPr>
+              <w:t>ndernd:</w:t>
+            </w:r>
+          </w:p>
+          <w:p>
+            <w:pPr>
+              <w:pStyle w:val="Listenabsatz"/>
+              <w:numPr>
+                <w:ilvl w:val="0"/>
+                <w:numId w:val="23"/>
+              </w:numPr>
+              <w:ind w:left="225" w:hanging="218"/>
+              <w:rPr>
+                <w:sz w:val="20"/>
+                <w:szCs w:val="20"/>
+              </w:rPr>
+            </w:pPr>
+            <w:r>
+              <w:rPr>
+                <w:sz w:val="20"/>
+                <w:szCs w:val="20"/>
+              </w:rPr>
+              <w:t xml:space="preserve">[Zeile 19] Parameter 'u' von </w:t>
+            </w:r>
+            <w:proofErr w:type="spellStart"/>
+            <w:proofErr w:type="gramStart"/>
+            <w:r>
+              <w:rPr>
+                <w:sz w:val="20"/>
+                <w:szCs w:val="20"/>
+              </w:rPr>
+              <w:t>sql.create</w:t>
+            </w:r>
+            <w:proofErr w:type="gramEnd"/>
+            <w:r>
+              <w:rPr>
+                <w:sz w:val="20"/>
+                <w:szCs w:val="20"/>
+              </w:rPr>
+              <w:t>_engine</w:t>
+            </w:r>
+            <w:proofErr w:type="spellEnd"/>
+            <w:r>
+              <w:rPr>
+                <w:sz w:val="20"/>
+                <w:szCs w:val="20"/>
+              </w:rPr>
+              <w:t>: aktueller SN-User-Name</w:t>
+            </w:r>
+          </w:p>
+          <w:p>
+            <w:pPr>
+              <w:pStyle w:val="Listenabsatz"/>
+              <w:numPr>
+                <w:ilvl w:val="0"/>
+                <w:numId w:val="23"/>
+              </w:numPr>
+              <w:ind w:left="225" w:hanging="218"/>
+              <w:rPr>
+                <w:sz w:val="20"/>
+                <w:szCs w:val="20"/>
+              </w:rPr>
+            </w:pPr>
+            <w:r>
+              <w:rPr>
+                <w:sz w:val="20"/>
+                <w:szCs w:val="20"/>
+              </w:rPr>
+              <w:t>[Zeile 20]</w:t>
+            </w:r>
+            <w:r>
+              <w:rPr>
+                <w:sz w:val="20"/>
+                <w:szCs w:val="20"/>
+              </w:rPr>
+              <w:t xml:space="preserve"> Parameter '</w:t>
+            </w:r>
+            <w:r>
+              <w:rPr>
+                <w:sz w:val="20"/>
+                <w:szCs w:val="20"/>
+              </w:rPr>
+              <w:t>p</w:t>
+            </w:r>
+            <w:r>
+              <w:rPr>
+                <w:sz w:val="20"/>
+                <w:szCs w:val="20"/>
+              </w:rPr>
+              <w:t xml:space="preserve">' von </w:t>
+            </w:r>
+            <w:proofErr w:type="spellStart"/>
+            <w:proofErr w:type="gramStart"/>
+            <w:r>
+              <w:rPr>
+                <w:sz w:val="20"/>
+                <w:szCs w:val="20"/>
+              </w:rPr>
+              <w:t>sql.create</w:t>
+            </w:r>
+            <w:proofErr w:type="gramEnd"/>
+            <w:r>
+              <w:rPr>
+                <w:sz w:val="20"/>
+                <w:szCs w:val="20"/>
+              </w:rPr>
+              <w:t>_engine</w:t>
+            </w:r>
+            <w:proofErr w:type="spellEnd"/>
+            <w:r>
+              <w:rPr>
+                <w:sz w:val="20"/>
+                <w:szCs w:val="20"/>
+              </w:rPr>
+              <w:t>: Passwort</w:t>
+            </w:r>
+          </w:p>
+          <w:p>
+            <w:pPr>
+              <w:pStyle w:val="Listenabsatz"/>
+              <w:numPr>
+                <w:ilvl w:val="0"/>
+                <w:numId w:val="23"/>
+              </w:numPr>
+              <w:ind w:left="225" w:hanging="218"/>
+              <w:rPr>
+                <w:sz w:val="20"/>
+                <w:szCs w:val="20"/>
+              </w:rPr>
+            </w:pPr>
+            <w:r>
+              <w:rPr>
+                <w:sz w:val="20"/>
+                <w:szCs w:val="20"/>
+              </w:rPr>
+              <w:t>[Zeile 30] Variable '</w:t>
+            </w:r>
+            <w:proofErr w:type="spellStart"/>
+            <w:r>
+              <w:rPr>
+                <w:sz w:val="20"/>
+                <w:szCs w:val="20"/>
+              </w:rPr>
+              <w:t>csv_path</w:t>
+            </w:r>
+            <w:proofErr w:type="spellEnd"/>
+            <w:r>
+              <w:rPr>
+                <w:sz w:val="20"/>
+                <w:szCs w:val="20"/>
+              </w:rPr>
+              <w:t>': Folder der CSV-Dateien mit Master-Daten</w:t>
+            </w:r>
+          </w:p>
+        </w:tc>
+      </w:tr>
+      <w:tr>
+        <w:tc>
+          <w:tcPr>
+            <w:tcW w:w="279" w:type="dxa"/>
+          </w:tcPr>
+          <w:p>
+            <w:pPr>
+              <w:rPr>
+                <w:sz w:val="20"/>
+                <w:szCs w:val="20"/>
+              </w:rPr>
+            </w:pPr>
+            <w:r>
+              <w:rPr>
+                <w:sz w:val="20"/>
+                <w:szCs w:val="20"/>
+              </w:rPr>
+              <w:t>3</w:t>
+            </w:r>
+          </w:p>
+        </w:tc>
+        <w:tc>
+          <w:tcPr>
+            <w:tcW w:w="2410" w:type="dxa"/>
+          </w:tcPr>
+          <w:p>
+            <w:pPr>
+              <w:rPr>
+                <w:sz w:val="20"/>
+                <w:szCs w:val="20"/>
+              </w:rPr>
+            </w:pPr>
+            <w:r>
+              <w:rPr>
+                <w:sz w:val="20"/>
+                <w:szCs w:val="20"/>
+              </w:rPr>
+              <w:t>Upload der CSV-Dateien mit Masterdaten</w:t>
+            </w:r>
+            <w:r>
+              <w:rPr>
+                <w:sz w:val="20"/>
+                <w:szCs w:val="20"/>
+              </w:rPr>
+              <w:t xml:space="preserve"> in Tabellen</w:t>
+            </w:r>
+          </w:p>
+        </w:tc>
+        <w:tc>
+          <w:tcPr>
+            <w:tcW w:w="1417" w:type="dxa"/>
+          </w:tcPr>
+          <w:p>
+            <w:pPr>
+              <w:rPr>
+                <w:sz w:val="20"/>
+                <w:szCs w:val="20"/>
+              </w:rPr>
+            </w:pPr>
+            <w:r>
+              <w:rPr>
+                <w:sz w:val="20"/>
+                <w:szCs w:val="20"/>
+              </w:rPr>
+              <w:t>Windows-Kommandoeingabe</w:t>
+            </w:r>
+          </w:p>
+        </w:tc>
+        <w:tc>
+          <w:tcPr>
+            <w:tcW w:w="2126" w:type="dxa"/>
+          </w:tcPr>
+          <w:p>
+            <w:pPr>
+              <w:rPr>
+                <w:sz w:val="20"/>
+                <w:szCs w:val="20"/>
+              </w:rPr>
+            </w:pPr>
+            <w:proofErr w:type="spellStart"/>
+            <w:r>
+              <w:rPr>
+                <w:sz w:val="20"/>
+                <w:szCs w:val="20"/>
+              </w:rPr>
+              <w:t>python</w:t>
+            </w:r>
+            <w:proofErr w:type="spellEnd"/>
+            <w:r>
+              <w:rPr>
+                <w:sz w:val="20"/>
+                <w:szCs w:val="20"/>
+              </w:rPr>
+              <w:t xml:space="preserve"> </w:t>
+            </w:r>
+            <w:r>
+              <w:rPr>
+                <w:sz w:val="20"/>
+                <w:szCs w:val="20"/>
+              </w:rPr>
+              <w:t>import_MasterData_directly.py</w:t>
+            </w:r>
+          </w:p>
+        </w:tc>
+        <w:tc>
+          <w:tcPr>
+            <w:tcW w:w="3105" w:type="dxa"/>
+          </w:tcPr>
+          <w:p>
+            <w:pPr>
+              <w:rPr>
+                <w:sz w:val="20"/>
+                <w:szCs w:val="20"/>
+              </w:rPr>
+            </w:pPr>
+            <w:r>
+              <w:rPr>
+                <w:sz w:val="20"/>
+                <w:szCs w:val="20"/>
+              </w:rPr>
+              <w:t xml:space="preserve">Die </w:t>
+            </w:r>
+            <w:r>
+              <w:rPr>
+                <w:sz w:val="20"/>
+                <w:szCs w:val="20"/>
+              </w:rPr>
+              <w:t>Ziel-</w:t>
+            </w:r>
+            <w:r>
+              <w:rPr>
+                <w:sz w:val="20"/>
+                <w:szCs w:val="20"/>
+              </w:rPr>
+              <w:t>Tabellen werden beim Ausführen des Lade-Programmes automatisch erstellt.</w:t>
+            </w:r>
+          </w:p>
+        </w:tc>
+      </w:tr>
+    </w:tbl>
+    <w:p/>
+    <w:p>
+      <w:pPr>
         <w:pStyle w:val="berschrift2"/>
       </w:pPr>
       <w:r>
-        <w:t xml:space="preserve">Laden der </w:t>
-      </w:r>
-      <w:r>
-        <w:t>Stammdaten</w:t>
-      </w:r>
-    </w:p>
-    <w:p>
-      <w:pPr>
-        <w:pStyle w:val="berschrift3"/>
-      </w:pPr>
-      <w:r>
-        <w:t>Lade</w:t>
-      </w:r>
-      <w:r>
-        <w:t>n über Stage</w:t>
-      </w:r>
-    </w:p>
-    <w:p/>
-    <w:p>
-      <w:pPr>
-        <w:pStyle w:val="berschrift4"/>
-      </w:pPr>
-      <w:r>
-        <w:t>Start</w:t>
-      </w:r>
-    </w:p>
-    <w:p>
-      <w:r>
-        <w:t>Das Skript:</w:t>
+        <w:t>Laden der Statistikdaten</w:t>
+      </w:r>
+    </w:p>
+    <w:p>
+      <w:r>
+        <w:t>Die Statistikdaten können aus dem Internet-</w:t>
+      </w:r>
+      <w:proofErr w:type="spellStart"/>
+      <w:r>
+        <w:t>Auftriff</w:t>
+      </w:r>
+      <w:proofErr w:type="spellEnd"/>
+      <w:r>
+        <w:t xml:space="preserve"> des </w:t>
+      </w:r>
+      <w:proofErr w:type="spellStart"/>
+      <w:r>
+        <w:t>AoEC</w:t>
+      </w:r>
+      <w:proofErr w:type="spellEnd"/>
+      <w:r>
+        <w:t xml:space="preserve"> als .</w:t>
+      </w:r>
+      <w:proofErr w:type="spellStart"/>
+      <w:r>
+        <w:t>zip</w:t>
+      </w:r>
+      <w:proofErr w:type="spellEnd"/>
+      <w:r>
+        <w:t>-Datei heruntergeladen werden</w:t>
+      </w:r>
+      <w:r>
+        <w:t xml:space="preserve"> und liegen dann mit dem Namen vor:</w:t>
       </w:r>
     </w:p>
     <w:p>
@@ -2134,82 +4102,33 @@
         <w:rPr>
           <w:rFonts w:ascii="Courier New" w:hAnsi="Courier New" w:cs="Courier New"/>
         </w:rPr>
-        <w:t>aoec.products.load.bat</w:t>
-      </w:r>
-    </w:p>
-    <w:p>
-      <w:r>
-        <w:t>muss in einer Windows-Kommando-Box gestartet werden.</w:t>
+        <w:t>datvers_files.zip</w:t>
+      </w:r>
+    </w:p>
+    <w:p>
+      <w:r>
+        <w:t xml:space="preserve">Diese Datei enthält .dat-Files im STATA-Format. Dieses Format kann nicht direkt von Snowflake verarbeitet werde. Es muss entweder in ein CSV-Format oder in einen Dataframe </w:t>
+      </w:r>
+      <w:r>
+        <w:t xml:space="preserve">umgewandelt </w:t>
+      </w:r>
+      <w:r>
+        <w:t>werden.</w:t>
       </w:r>
     </w:p>
     <w:p/>
     <w:p>
-      <w:pPr>
-        <w:pStyle w:val="berschrift2"/>
-      </w:pPr>
-      <w:r>
-        <w:t>Laden der Statistikdaten</w:t>
-      </w:r>
-    </w:p>
-    <w:p>
-      <w:r>
-        <w:t>Die Statistikdaten können aus dem Internet-</w:t>
-      </w:r>
-      <w:proofErr w:type="spellStart"/>
-      <w:r>
-        <w:t>Auftriff</w:t>
-      </w:r>
-      <w:proofErr w:type="spellEnd"/>
-      <w:r>
-        <w:t xml:space="preserve"> des </w:t>
-      </w:r>
-      <w:proofErr w:type="spellStart"/>
-      <w:r>
-        <w:t>AoEC</w:t>
-      </w:r>
-      <w:proofErr w:type="spellEnd"/>
-      <w:r>
-        <w:t xml:space="preserve"> als .</w:t>
-      </w:r>
-      <w:proofErr w:type="spellStart"/>
-      <w:r>
-        <w:t>zip</w:t>
-      </w:r>
-      <w:proofErr w:type="spellEnd"/>
-      <w:r>
-        <w:t>-Datei heruntergeladen werden</w:t>
-      </w:r>
-      <w:r>
-        <w:t xml:space="preserve"> und liegen dann mit dem Namen vor:</w:t>
-      </w:r>
-    </w:p>
-    <w:p>
-      <w:pPr>
-        <w:rPr>
-          <w:rFonts w:ascii="Courier New" w:hAnsi="Courier New" w:cs="Courier New"/>
-        </w:rPr>
-      </w:pPr>
-      <w:r>
-        <w:rPr>
-          <w:rFonts w:ascii="Courier New" w:hAnsi="Courier New" w:cs="Courier New"/>
-        </w:rPr>
-        <w:t>datvers_files.zip</w:t>
+      <w:r>
+        <w:lastRenderedPageBreak/>
+        <w:t>Um zwei unterschiedliche Methoden des Ladens großer Datenmengen zu demonstrieren, wurde die Menge der Dateien mit Statistikdaten in zwei Gruppen aufgeteilt:</w:t>
       </w:r>
     </w:p>
     <w:p/>
-    <w:p/>
-    <w:p>
-      <w:r>
-        <w:t>Um zwei unterschiedliche Methoden des Ladens großer Datenmengen zu demonstrieren, wurde die Menge der Dateien mit Statistikdaten in zwei Gruppen aufgeteilt:</w:t>
-      </w:r>
-    </w:p>
-    <w:p/>
     <w:p>
       <w:pPr>
         <w:pStyle w:val="berschrift3"/>
       </w:pPr>
       <w:r>
-        <w:lastRenderedPageBreak/>
         <w:t xml:space="preserve">Laden über Stage </w:t>
       </w:r>
     </w:p>
@@ -2710,6 +4629,7 @@
         <w:pStyle w:val="berschrift1"/>
       </w:pPr>
       <w:r>
+        <w:lastRenderedPageBreak/>
         <w:t>Anhang</w:t>
       </w:r>
     </w:p>
@@ -2872,10 +4792,35 @@
           </w:p>
         </w:tc>
       </w:tr>
+      <w:tr>
+        <w:tc>
+          <w:tcPr>
+            <w:tcW w:w="2689" w:type="dxa"/>
+          </w:tcPr>
+          <w:p>
+            <w:r>
+              <w:t>sog.</w:t>
+            </w:r>
+          </w:p>
+        </w:tc>
+        <w:tc>
+          <w:tcPr>
+            <w:tcW w:w="6373" w:type="dxa"/>
+          </w:tcPr>
+          <w:p>
+            <w:r>
+              <w:t>sogenannter, sogenannte, sogenanntes</w:t>
+            </w:r>
+          </w:p>
+        </w:tc>
+      </w:tr>
     </w:tbl>
     <w:p/>
     <w:p/>
     <w:sectPr>
+      <w:endnotePr>
+        <w:numFmt w:val="chicago"/>
+      </w:endnotePr>
       <w:pgSz w:w="11906" w:h="16838"/>
       <w:pgMar w:top="1417" w:right="1417" w:bottom="1134" w:left="1417" w:header="708" w:footer="708" w:gutter="0"/>
       <w:cols w:space="708"/>
@@ -2885,6 +4830,72 @@
 </w:document>
 </file>
 
+<file path=word/endnotes.xml><?xml version="1.0" encoding="utf-8"?>
+<w:endnotes xmlns:wpc="http://schemas.microsoft.com/office/word/2010/wordprocessingCanvas" xmlns:cx="http://schemas.microsoft.com/office/drawing/2014/chartex" xmlns:cx1="http://schemas.microsoft.com/office/drawing/2015/9/8/chartex" xmlns:cx2="http://schemas.microsoft.com/office/drawing/2015/10/21/chartex" xmlns:cx3="http://schemas.microsoft.com/office/drawing/2016/5/9/chartex" xmlns:cx4="http://schemas.microsoft.com/office/drawing/2016/5/10/chartex" xmlns:cx5="http://schemas.microsoft.com/office/drawing/2016/5/11/chartex" xmlns:cx6="http://schemas.microsoft.com/office/drawing/2016/5/12/chartex" xmlns:cx7="http://schemas.microsoft.com/office/drawing/2016/5/13/chartex" xmlns:cx8="http://schemas.microsoft.com/office/drawing/2016/5/14/chartex" xmlns:mc="http://schemas.openxmlformats.org/markup-compatibility/2006" xmlns:aink="http://schemas.microsoft.com/office/drawing/2016/ink" xmlns:am3d="http://schemas.microsoft.com/office/drawing/2017/model3d" xmlns:o="urn:schemas-microsoft-com:office:office" xmlns:oel="http://schemas.microsoft.com/office/2019/extlst" xmlns:r="http://schemas.openxmlformats.org/officeDocument/2006/relationships" xmlns:m="http://schemas.openxmlformats.org/officeDocument/2006/math" xmlns:v="urn:schemas-microsoft-com:vml" xmlns:wp14="http://schemas.microsoft.com/office/word/2010/wordprocessingDrawing" xmlns:wp="http://schemas.openxmlformats.org/drawingml/2006/wordprocessingDrawing" xmlns:w10="urn:schemas-microsoft-com:office:word" xmlns:w="http://schemas.openxmlformats.org/wordprocessingml/2006/main" xmlns:w14="http://schemas.microsoft.com/office/word/2010/wordml" xmlns:w15="http://schemas.microsoft.com/office/word/2012/wordml" xmlns:w16cex="http://schemas.microsoft.com/office/word/2018/wordml/cex" xmlns:w16cid="http://schemas.microsoft.com/office/word/2016/wordml/cid" xmlns:w16="http://schemas.microsoft.com/office/word/2018/wordml" xmlns:w16du="http://schemas.microsoft.com/office/word/2023/wordml/word16du" xmlns:w16sdtdh="http://schemas.microsoft.com/office/word/2020/wordml/sdtdatahash" xmlns:w16sdtfl="http://schemas.microsoft.com/office/word/2024/wordml/sdtformatlock" xmlns:w16se="http://schemas.microsoft.com/office/word/2015/wordml/symex" xmlns:wpg="http://schemas.microsoft.com/office/word/2010/wordprocessingGroup" xmlns:wpi="http://schemas.microsoft.com/office/word/2010/wordprocessingInk" xmlns:wne="http://schemas.microsoft.com/office/word/2006/wordml" xmlns:wps="http://schemas.microsoft.com/office/word/2010/wordprocessingShape" mc:Ignorable="w14 w15 w16se w16cid w16 w16cex w16sdtdh w16sdtfl w16du wp14">
+  <w:endnote w:type="separator" w:id="-1">
+    <w:p>
+      <w:pPr>
+        <w:spacing w:after="0" w:line="240" w:lineRule="auto"/>
+      </w:pPr>
+      <w:r>
+        <w:separator/>
+      </w:r>
+    </w:p>
+  </w:endnote>
+  <w:endnote w:type="continuationSeparator" w:id="0">
+    <w:p>
+      <w:pPr>
+        <w:spacing w:after="0" w:line="240" w:lineRule="auto"/>
+      </w:pPr>
+      <w:r>
+        <w:continuationSeparator/>
+      </w:r>
+    </w:p>
+  </w:endnote>
+  <w:endnote w:id="1">
+    <w:p>
+      <w:pPr>
+        <w:pStyle w:val="Endnotentext"/>
+      </w:pPr>
+      <w:r>
+        <w:rPr>
+          <w:rStyle w:val="Endnotenzeichen"/>
+        </w:rPr>
+        <w:endnoteRef/>
+      </w:r>
+      <w:r>
+        <w:t xml:space="preserve"> In GitHub-Repository DMAS abgelegt.</w:t>
+      </w:r>
+    </w:p>
+  </w:endnote>
+</w:endnotes>
+</file>
+
+<file path=word/footnotes.xml><?xml version="1.0" encoding="utf-8"?>
+<w:footnotes xmlns:wpc="http://schemas.microsoft.com/office/word/2010/wordprocessingCanvas" xmlns:cx="http://schemas.microsoft.com/office/drawing/2014/chartex" xmlns:cx1="http://schemas.microsoft.com/office/drawing/2015/9/8/chartex" xmlns:cx2="http://schemas.microsoft.com/office/drawing/2015/10/21/chartex" xmlns:cx3="http://schemas.microsoft.com/office/drawing/2016/5/9/chartex" xmlns:cx4="http://schemas.microsoft.com/office/drawing/2016/5/10/chartex" xmlns:cx5="http://schemas.microsoft.com/office/drawing/2016/5/11/chartex" xmlns:cx6="http://schemas.microsoft.com/office/drawing/2016/5/12/chartex" xmlns:cx7="http://schemas.microsoft.com/office/drawing/2016/5/13/chartex" xmlns:cx8="http://schemas.microsoft.com/office/drawing/2016/5/14/chartex" xmlns:mc="http://schemas.openxmlformats.org/markup-compatibility/2006" xmlns:aink="http://schemas.microsoft.com/office/drawing/2016/ink" xmlns:am3d="http://schemas.microsoft.com/office/drawing/2017/model3d" xmlns:o="urn:schemas-microsoft-com:office:office" xmlns:oel="http://schemas.microsoft.com/office/2019/extlst" xmlns:r="http://schemas.openxmlformats.org/officeDocument/2006/relationships" xmlns:m="http://schemas.openxmlformats.org/officeDocument/2006/math" xmlns:v="urn:schemas-microsoft-com:vml" xmlns:wp14="http://schemas.microsoft.com/office/word/2010/wordprocessingDrawing" xmlns:wp="http://schemas.openxmlformats.org/drawingml/2006/wordprocessingDrawing" xmlns:w10="urn:schemas-microsoft-com:office:word" xmlns:w="http://schemas.openxmlformats.org/wordprocessingml/2006/main" xmlns:w14="http://schemas.microsoft.com/office/word/2010/wordml" xmlns:w15="http://schemas.microsoft.com/office/word/2012/wordml" xmlns:w16cex="http://schemas.microsoft.com/office/word/2018/wordml/cex" xmlns:w16cid="http://schemas.microsoft.com/office/word/2016/wordml/cid" xmlns:w16="http://schemas.microsoft.com/office/word/2018/wordml" xmlns:w16du="http://schemas.microsoft.com/office/word/2023/wordml/word16du" xmlns:w16sdtdh="http://schemas.microsoft.com/office/word/2020/wordml/sdtdatahash" xmlns:w16sdtfl="http://schemas.microsoft.com/office/word/2024/wordml/sdtformatlock" xmlns:w16se="http://schemas.microsoft.com/office/word/2015/wordml/symex" xmlns:wpg="http://schemas.microsoft.com/office/word/2010/wordprocessingGroup" xmlns:wpi="http://schemas.microsoft.com/office/word/2010/wordprocessingInk" xmlns:wne="http://schemas.microsoft.com/office/word/2006/wordml" xmlns:wps="http://schemas.microsoft.com/office/word/2010/wordprocessingShape" mc:Ignorable="w14 w15 w16se w16cid w16 w16cex w16sdtdh w16sdtfl w16du wp14">
+  <w:footnote w:type="separator" w:id="-1">
+    <w:p>
+      <w:pPr>
+        <w:spacing w:after="0" w:line="240" w:lineRule="auto"/>
+      </w:pPr>
+      <w:r>
+        <w:separator/>
+      </w:r>
+    </w:p>
+  </w:footnote>
+  <w:footnote w:type="continuationSeparator" w:id="0">
+    <w:p>
+      <w:pPr>
+        <w:spacing w:after="0" w:line="240" w:lineRule="auto"/>
+      </w:pPr>
+      <w:r>
+        <w:continuationSeparator/>
+      </w:r>
+    </w:p>
+  </w:footnote>
+</w:footnotes>
+</file>
+
 <file path=word/numbering.xml><?xml version="1.0" encoding="utf-8"?>
 <w:numbering xmlns:wpc="http://schemas.microsoft.com/office/word/2010/wordprocessingCanvas" xmlns:cx="http://schemas.microsoft.com/office/drawing/2014/chartex" xmlns:cx1="http://schemas.microsoft.com/office/drawing/2015/9/8/chartex" xmlns:cx2="http://schemas.microsoft.com/office/drawing/2015/10/21/chartex" xmlns:cx3="http://schemas.microsoft.com/office/drawing/2016/5/9/chartex" xmlns:cx4="http://schemas.microsoft.com/office/drawing/2016/5/10/chartex" xmlns:cx5="http://schemas.microsoft.com/office/drawing/2016/5/11/chartex" xmlns:cx6="http://schemas.microsoft.com/office/drawing/2016/5/12/chartex" xmlns:cx7="http://schemas.microsoft.com/office/drawing/2016/5/13/chartex" xmlns:cx8="http://schemas.microsoft.com/office/drawing/2016/5/14/chartex" xmlns:mc="http://schemas.openxmlformats.org/markup-compatibility/2006" xmlns:aink="http://schemas.microsoft.com/office/drawing/2016/ink" xmlns:am3d="http://schemas.microsoft.com/office/drawing/2017/model3d" xmlns:o="urn:schemas-microsoft-com:office:office" xmlns:oel="http://schemas.microsoft.com/office/2019/extlst" xmlns:r="http://schemas.openxmlformats.org/officeDocument/2006/relationships" xmlns:m="http://schemas.openxmlformats.org/officeDocument/2006/math" xmlns:v="urn:schemas-microsoft-com:vml" xmlns:wp14="http://schemas.microsoft.com/office/word/2010/wordprocessingDrawing" xmlns:wp="http://schemas.openxmlformats.org/drawingml/2006/wordprocessingDrawing" xmlns:w10="urn:schemas-microsoft-com:office:word" xmlns:w="http://schemas.openxmlformats.org/wordprocessingml/2006/main" xmlns:w14="http://schemas.microsoft.com/office/word/2010/wordml" xmlns:w15="http://schemas.microsoft.com/office/word/2012/wordml" xmlns:w16cex="http://schemas.microsoft.com/office/word/2018/wordml/cex" xmlns:w16cid="http://schemas.microsoft.com/office/word/2016/wordml/cid" xmlns:w16="http://schemas.microsoft.com/office/word/2018/wordml" xmlns:w16du="http://schemas.microsoft.com/office/word/2023/wordml/word16du" xmlns:w16sdtdh="http://schemas.microsoft.com/office/word/2020/wordml/sdtdatahash" xmlns:w16sdtfl="http://schemas.microsoft.com/office/word/2024/wordml/sdtformatlock" xmlns:w16se="http://schemas.microsoft.com/office/word/2015/wordml/symex" xmlns:wpg="http://schemas.microsoft.com/office/word/2010/wordprocessingGroup" xmlns:wpi="http://schemas.microsoft.com/office/word/2010/wordprocessingInk" xmlns:wne="http://schemas.microsoft.com/office/word/2006/wordml" xmlns:wps="http://schemas.microsoft.com/office/word/2010/wordprocessingShape" mc:Ignorable="w14 w15 w16se w16cid w16 w16cex w16sdtdh w16sdtfl w16du wp14">
   <w:abstractNum w:abstractNumId="0" w15:restartNumberingAfterBreak="0">
@@ -3522,6 +5533,119 @@
     </w:lvl>
   </w:abstractNum>
   <w:abstractNum w:abstractNumId="6" w15:restartNumberingAfterBreak="0">
+    <w:nsid w:val="1D6738CE"/>
+    <w:multiLevelType w:val="hybridMultilevel"/>
+    <w:tmpl w:val="D6FAD624"/>
+    <w:lvl w:ilvl="0" w:tplc="04070001">
+      <w:start w:val="1"/>
+      <w:numFmt w:val="bullet"/>
+      <w:lvlText w:val=""/>
+      <w:lvlJc w:val="left"/>
+      <w:pPr>
+        <w:ind w:left="720" w:hanging="360"/>
+      </w:pPr>
+      <w:rPr>
+        <w:rFonts w:ascii="Symbol" w:hAnsi="Symbol" w:hint="default"/>
+      </w:rPr>
+    </w:lvl>
+    <w:lvl w:ilvl="1" w:tplc="04070003" w:tentative="1">
+      <w:start w:val="1"/>
+      <w:numFmt w:val="bullet"/>
+      <w:lvlText w:val="o"/>
+      <w:lvlJc w:val="left"/>
+      <w:pPr>
+        <w:ind w:left="1440" w:hanging="360"/>
+      </w:pPr>
+      <w:rPr>
+        <w:rFonts w:ascii="Courier New" w:hAnsi="Courier New" w:cs="Courier New" w:hint="default"/>
+      </w:rPr>
+    </w:lvl>
+    <w:lvl w:ilvl="2" w:tplc="04070005" w:tentative="1">
+      <w:start w:val="1"/>
+      <w:numFmt w:val="bullet"/>
+      <w:lvlText w:val=""/>
+      <w:lvlJc w:val="left"/>
+      <w:pPr>
+        <w:ind w:left="2160" w:hanging="360"/>
+      </w:pPr>
+      <w:rPr>
+        <w:rFonts w:ascii="Wingdings" w:hAnsi="Wingdings" w:hint="default"/>
+      </w:rPr>
+    </w:lvl>
+    <w:lvl w:ilvl="3" w:tplc="04070001" w:tentative="1">
+      <w:start w:val="1"/>
+      <w:numFmt w:val="bullet"/>
+      <w:lvlText w:val=""/>
+      <w:lvlJc w:val="left"/>
+      <w:pPr>
+        <w:ind w:left="2880" w:hanging="360"/>
+      </w:pPr>
+      <w:rPr>
+        <w:rFonts w:ascii="Symbol" w:hAnsi="Symbol" w:hint="default"/>
+      </w:rPr>
+    </w:lvl>
+    <w:lvl w:ilvl="4" w:tplc="04070003" w:tentative="1">
+      <w:start w:val="1"/>
+      <w:numFmt w:val="bullet"/>
+      <w:lvlText w:val="o"/>
+      <w:lvlJc w:val="left"/>
+      <w:pPr>
+        <w:ind w:left="3600" w:hanging="360"/>
+      </w:pPr>
+      <w:rPr>
+        <w:rFonts w:ascii="Courier New" w:hAnsi="Courier New" w:cs="Courier New" w:hint="default"/>
+      </w:rPr>
+    </w:lvl>
+    <w:lvl w:ilvl="5" w:tplc="04070005" w:tentative="1">
+      <w:start w:val="1"/>
+      <w:numFmt w:val="bullet"/>
+      <w:lvlText w:val=""/>
+      <w:lvlJc w:val="left"/>
+      <w:pPr>
+        <w:ind w:left="4320" w:hanging="360"/>
+      </w:pPr>
+      <w:rPr>
+        <w:rFonts w:ascii="Wingdings" w:hAnsi="Wingdings" w:hint="default"/>
+      </w:rPr>
+    </w:lvl>
+    <w:lvl w:ilvl="6" w:tplc="04070001" w:tentative="1">
+      <w:start w:val="1"/>
+      <w:numFmt w:val="bullet"/>
+      <w:lvlText w:val=""/>
+      <w:lvlJc w:val="left"/>
+      <w:pPr>
+        <w:ind w:left="5040" w:hanging="360"/>
+      </w:pPr>
+      <w:rPr>
+        <w:rFonts w:ascii="Symbol" w:hAnsi="Symbol" w:hint="default"/>
+      </w:rPr>
+    </w:lvl>
+    <w:lvl w:ilvl="7" w:tplc="04070003" w:tentative="1">
+      <w:start w:val="1"/>
+      <w:numFmt w:val="bullet"/>
+      <w:lvlText w:val="o"/>
+      <w:lvlJc w:val="left"/>
+      <w:pPr>
+        <w:ind w:left="5760" w:hanging="360"/>
+      </w:pPr>
+      <w:rPr>
+        <w:rFonts w:ascii="Courier New" w:hAnsi="Courier New" w:cs="Courier New" w:hint="default"/>
+      </w:rPr>
+    </w:lvl>
+    <w:lvl w:ilvl="8" w:tplc="04070005" w:tentative="1">
+      <w:start w:val="1"/>
+      <w:numFmt w:val="bullet"/>
+      <w:lvlText w:val=""/>
+      <w:lvlJc w:val="left"/>
+      <w:pPr>
+        <w:ind w:left="6480" w:hanging="360"/>
+      </w:pPr>
+      <w:rPr>
+        <w:rFonts w:ascii="Wingdings" w:hAnsi="Wingdings" w:hint="default"/>
+      </w:rPr>
+    </w:lvl>
+  </w:abstractNum>
+  <w:abstractNum w:abstractNumId="7" w15:restartNumberingAfterBreak="0">
     <w:nsid w:val="22BE15F8"/>
     <w:multiLevelType w:val="hybridMultilevel"/>
     <w:tmpl w:val="09D82496"/>
@@ -3607,7 +5731,7 @@
       </w:pPr>
     </w:lvl>
   </w:abstractNum>
-  <w:abstractNum w:abstractNumId="7" w15:restartNumberingAfterBreak="0">
+  <w:abstractNum w:abstractNumId="8" w15:restartNumberingAfterBreak="0">
     <w:nsid w:val="2A110114"/>
     <w:multiLevelType w:val="hybridMultilevel"/>
     <w:tmpl w:val="0024E17C"/>
@@ -3693,7 +5817,7 @@
       </w:pPr>
     </w:lvl>
   </w:abstractNum>
-  <w:abstractNum w:abstractNumId="8" w15:restartNumberingAfterBreak="0">
+  <w:abstractNum w:abstractNumId="9" w15:restartNumberingAfterBreak="0">
     <w:nsid w:val="33B60403"/>
     <w:multiLevelType w:val="hybridMultilevel"/>
     <w:tmpl w:val="1994819E"/>
@@ -3779,7 +5903,120 @@
       </w:pPr>
     </w:lvl>
   </w:abstractNum>
-  <w:abstractNum w:abstractNumId="9" w15:restartNumberingAfterBreak="0">
+  <w:abstractNum w:abstractNumId="10" w15:restartNumberingAfterBreak="0">
+    <w:nsid w:val="348C0DD4"/>
+    <w:multiLevelType w:val="hybridMultilevel"/>
+    <w:tmpl w:val="7908B798"/>
+    <w:lvl w:ilvl="0" w:tplc="04070001">
+      <w:start w:val="1"/>
+      <w:numFmt w:val="bullet"/>
+      <w:lvlText w:val=""/>
+      <w:lvlJc w:val="left"/>
+      <w:pPr>
+        <w:ind w:left="720" w:hanging="360"/>
+      </w:pPr>
+      <w:rPr>
+        <w:rFonts w:ascii="Symbol" w:hAnsi="Symbol" w:hint="default"/>
+      </w:rPr>
+    </w:lvl>
+    <w:lvl w:ilvl="1" w:tplc="04070003" w:tentative="1">
+      <w:start w:val="1"/>
+      <w:numFmt w:val="bullet"/>
+      <w:lvlText w:val="o"/>
+      <w:lvlJc w:val="left"/>
+      <w:pPr>
+        <w:ind w:left="1440" w:hanging="360"/>
+      </w:pPr>
+      <w:rPr>
+        <w:rFonts w:ascii="Courier New" w:hAnsi="Courier New" w:cs="Courier New" w:hint="default"/>
+      </w:rPr>
+    </w:lvl>
+    <w:lvl w:ilvl="2" w:tplc="04070005" w:tentative="1">
+      <w:start w:val="1"/>
+      <w:numFmt w:val="bullet"/>
+      <w:lvlText w:val=""/>
+      <w:lvlJc w:val="left"/>
+      <w:pPr>
+        <w:ind w:left="2160" w:hanging="360"/>
+      </w:pPr>
+      <w:rPr>
+        <w:rFonts w:ascii="Wingdings" w:hAnsi="Wingdings" w:hint="default"/>
+      </w:rPr>
+    </w:lvl>
+    <w:lvl w:ilvl="3" w:tplc="04070001" w:tentative="1">
+      <w:start w:val="1"/>
+      <w:numFmt w:val="bullet"/>
+      <w:lvlText w:val=""/>
+      <w:lvlJc w:val="left"/>
+      <w:pPr>
+        <w:ind w:left="2880" w:hanging="360"/>
+      </w:pPr>
+      <w:rPr>
+        <w:rFonts w:ascii="Symbol" w:hAnsi="Symbol" w:hint="default"/>
+      </w:rPr>
+    </w:lvl>
+    <w:lvl w:ilvl="4" w:tplc="04070003" w:tentative="1">
+      <w:start w:val="1"/>
+      <w:numFmt w:val="bullet"/>
+      <w:lvlText w:val="o"/>
+      <w:lvlJc w:val="left"/>
+      <w:pPr>
+        <w:ind w:left="3600" w:hanging="360"/>
+      </w:pPr>
+      <w:rPr>
+        <w:rFonts w:ascii="Courier New" w:hAnsi="Courier New" w:cs="Courier New" w:hint="default"/>
+      </w:rPr>
+    </w:lvl>
+    <w:lvl w:ilvl="5" w:tplc="04070005" w:tentative="1">
+      <w:start w:val="1"/>
+      <w:numFmt w:val="bullet"/>
+      <w:lvlText w:val=""/>
+      <w:lvlJc w:val="left"/>
+      <w:pPr>
+        <w:ind w:left="4320" w:hanging="360"/>
+      </w:pPr>
+      <w:rPr>
+        <w:rFonts w:ascii="Wingdings" w:hAnsi="Wingdings" w:hint="default"/>
+      </w:rPr>
+    </w:lvl>
+    <w:lvl w:ilvl="6" w:tplc="04070001" w:tentative="1">
+      <w:start w:val="1"/>
+      <w:numFmt w:val="bullet"/>
+      <w:lvlText w:val=""/>
+      <w:lvlJc w:val="left"/>
+      <w:pPr>
+        <w:ind w:left="5040" w:hanging="360"/>
+      </w:pPr>
+      <w:rPr>
+        <w:rFonts w:ascii="Symbol" w:hAnsi="Symbol" w:hint="default"/>
+      </w:rPr>
+    </w:lvl>
+    <w:lvl w:ilvl="7" w:tplc="04070003" w:tentative="1">
+      <w:start w:val="1"/>
+      <w:numFmt w:val="bullet"/>
+      <w:lvlText w:val="o"/>
+      <w:lvlJc w:val="left"/>
+      <w:pPr>
+        <w:ind w:left="5760" w:hanging="360"/>
+      </w:pPr>
+      <w:rPr>
+        <w:rFonts w:ascii="Courier New" w:hAnsi="Courier New" w:cs="Courier New" w:hint="default"/>
+      </w:rPr>
+    </w:lvl>
+    <w:lvl w:ilvl="8" w:tplc="04070005" w:tentative="1">
+      <w:start w:val="1"/>
+      <w:numFmt w:val="bullet"/>
+      <w:lvlText w:val=""/>
+      <w:lvlJc w:val="left"/>
+      <w:pPr>
+        <w:ind w:left="6480" w:hanging="360"/>
+      </w:pPr>
+      <w:rPr>
+        <w:rFonts w:ascii="Wingdings" w:hAnsi="Wingdings" w:hint="default"/>
+      </w:rPr>
+    </w:lvl>
+  </w:abstractNum>
+  <w:abstractNum w:abstractNumId="11" w15:restartNumberingAfterBreak="0">
     <w:nsid w:val="34F847D5"/>
     <w:multiLevelType w:val="hybridMultilevel"/>
     <w:tmpl w:val="0FBCFB52"/>
@@ -3892,7 +6129,7 @@
       </w:rPr>
     </w:lvl>
   </w:abstractNum>
-  <w:abstractNum w:abstractNumId="10" w15:restartNumberingAfterBreak="0">
+  <w:abstractNum w:abstractNumId="12" w15:restartNumberingAfterBreak="0">
     <w:nsid w:val="399718D8"/>
     <w:multiLevelType w:val="hybridMultilevel"/>
     <w:tmpl w:val="BB92697E"/>
@@ -4005,7 +6242,7 @@
       </w:rPr>
     </w:lvl>
   </w:abstractNum>
-  <w:abstractNum w:abstractNumId="11" w15:restartNumberingAfterBreak="0">
+  <w:abstractNum w:abstractNumId="13" w15:restartNumberingAfterBreak="0">
     <w:nsid w:val="41ED6E53"/>
     <w:multiLevelType w:val="multilevel"/>
     <w:tmpl w:val="5C02463E"/>
@@ -4091,7 +6328,120 @@
       </w:pPr>
     </w:lvl>
   </w:abstractNum>
-  <w:abstractNum w:abstractNumId="12" w15:restartNumberingAfterBreak="0">
+  <w:abstractNum w:abstractNumId="14" w15:restartNumberingAfterBreak="0">
+    <w:nsid w:val="4C301B74"/>
+    <w:multiLevelType w:val="hybridMultilevel"/>
+    <w:tmpl w:val="E2E87450"/>
+    <w:lvl w:ilvl="0" w:tplc="04070001">
+      <w:start w:val="1"/>
+      <w:numFmt w:val="bullet"/>
+      <w:lvlText w:val=""/>
+      <w:lvlJc w:val="left"/>
+      <w:pPr>
+        <w:ind w:left="720" w:hanging="360"/>
+      </w:pPr>
+      <w:rPr>
+        <w:rFonts w:ascii="Symbol" w:hAnsi="Symbol" w:hint="default"/>
+      </w:rPr>
+    </w:lvl>
+    <w:lvl w:ilvl="1" w:tplc="04070003" w:tentative="1">
+      <w:start w:val="1"/>
+      <w:numFmt w:val="bullet"/>
+      <w:lvlText w:val="o"/>
+      <w:lvlJc w:val="left"/>
+      <w:pPr>
+        <w:ind w:left="1440" w:hanging="360"/>
+      </w:pPr>
+      <w:rPr>
+        <w:rFonts w:ascii="Courier New" w:hAnsi="Courier New" w:cs="Courier New" w:hint="default"/>
+      </w:rPr>
+    </w:lvl>
+    <w:lvl w:ilvl="2" w:tplc="04070005" w:tentative="1">
+      <w:start w:val="1"/>
+      <w:numFmt w:val="bullet"/>
+      <w:lvlText w:val=""/>
+      <w:lvlJc w:val="left"/>
+      <w:pPr>
+        <w:ind w:left="2160" w:hanging="360"/>
+      </w:pPr>
+      <w:rPr>
+        <w:rFonts w:ascii="Wingdings" w:hAnsi="Wingdings" w:hint="default"/>
+      </w:rPr>
+    </w:lvl>
+    <w:lvl w:ilvl="3" w:tplc="04070001" w:tentative="1">
+      <w:start w:val="1"/>
+      <w:numFmt w:val="bullet"/>
+      <w:lvlText w:val=""/>
+      <w:lvlJc w:val="left"/>
+      <w:pPr>
+        <w:ind w:left="2880" w:hanging="360"/>
+      </w:pPr>
+      <w:rPr>
+        <w:rFonts w:ascii="Symbol" w:hAnsi="Symbol" w:hint="default"/>
+      </w:rPr>
+    </w:lvl>
+    <w:lvl w:ilvl="4" w:tplc="04070003" w:tentative="1">
+      <w:start w:val="1"/>
+      <w:numFmt w:val="bullet"/>
+      <w:lvlText w:val="o"/>
+      <w:lvlJc w:val="left"/>
+      <w:pPr>
+        <w:ind w:left="3600" w:hanging="360"/>
+      </w:pPr>
+      <w:rPr>
+        <w:rFonts w:ascii="Courier New" w:hAnsi="Courier New" w:cs="Courier New" w:hint="default"/>
+      </w:rPr>
+    </w:lvl>
+    <w:lvl w:ilvl="5" w:tplc="04070005" w:tentative="1">
+      <w:start w:val="1"/>
+      <w:numFmt w:val="bullet"/>
+      <w:lvlText w:val=""/>
+      <w:lvlJc w:val="left"/>
+      <w:pPr>
+        <w:ind w:left="4320" w:hanging="360"/>
+      </w:pPr>
+      <w:rPr>
+        <w:rFonts w:ascii="Wingdings" w:hAnsi="Wingdings" w:hint="default"/>
+      </w:rPr>
+    </w:lvl>
+    <w:lvl w:ilvl="6" w:tplc="04070001" w:tentative="1">
+      <w:start w:val="1"/>
+      <w:numFmt w:val="bullet"/>
+      <w:lvlText w:val=""/>
+      <w:lvlJc w:val="left"/>
+      <w:pPr>
+        <w:ind w:left="5040" w:hanging="360"/>
+      </w:pPr>
+      <w:rPr>
+        <w:rFonts w:ascii="Symbol" w:hAnsi="Symbol" w:hint="default"/>
+      </w:rPr>
+    </w:lvl>
+    <w:lvl w:ilvl="7" w:tplc="04070003" w:tentative="1">
+      <w:start w:val="1"/>
+      <w:numFmt w:val="bullet"/>
+      <w:lvlText w:val="o"/>
+      <w:lvlJc w:val="left"/>
+      <w:pPr>
+        <w:ind w:left="5760" w:hanging="360"/>
+      </w:pPr>
+      <w:rPr>
+        <w:rFonts w:ascii="Courier New" w:hAnsi="Courier New" w:cs="Courier New" w:hint="default"/>
+      </w:rPr>
+    </w:lvl>
+    <w:lvl w:ilvl="8" w:tplc="04070005" w:tentative="1">
+      <w:start w:val="1"/>
+      <w:numFmt w:val="bullet"/>
+      <w:lvlText w:val=""/>
+      <w:lvlJc w:val="left"/>
+      <w:pPr>
+        <w:ind w:left="6480" w:hanging="360"/>
+      </w:pPr>
+      <w:rPr>
+        <w:rFonts w:ascii="Wingdings" w:hAnsi="Wingdings" w:hint="default"/>
+      </w:rPr>
+    </w:lvl>
+  </w:abstractNum>
+  <w:abstractNum w:abstractNumId="15" w15:restartNumberingAfterBreak="0">
     <w:nsid w:val="51D46632"/>
     <w:multiLevelType w:val="multilevel"/>
     <w:tmpl w:val="5C02463E"/>
@@ -4177,7 +6527,7 @@
       </w:pPr>
     </w:lvl>
   </w:abstractNum>
-  <w:abstractNum w:abstractNumId="13" w15:restartNumberingAfterBreak="0">
+  <w:abstractNum w:abstractNumId="16" w15:restartNumberingAfterBreak="0">
     <w:nsid w:val="54174EF4"/>
     <w:multiLevelType w:val="multilevel"/>
     <w:tmpl w:val="566A9904"/>
@@ -4290,7 +6640,7 @@
       </w:rPr>
     </w:lvl>
   </w:abstractNum>
-  <w:abstractNum w:abstractNumId="14" w15:restartNumberingAfterBreak="0">
+  <w:abstractNum w:abstractNumId="17" w15:restartNumberingAfterBreak="0">
     <w:nsid w:val="5ABC3179"/>
     <w:multiLevelType w:val="hybridMultilevel"/>
     <w:tmpl w:val="E0AA9EB2"/>
@@ -4403,7 +6753,7 @@
       </w:rPr>
     </w:lvl>
   </w:abstractNum>
-  <w:abstractNum w:abstractNumId="15" w15:restartNumberingAfterBreak="0">
+  <w:abstractNum w:abstractNumId="18" w15:restartNumberingAfterBreak="0">
     <w:nsid w:val="67196863"/>
     <w:multiLevelType w:val="multilevel"/>
     <w:tmpl w:val="5C02463E"/>
@@ -4489,7 +6839,7 @@
       </w:pPr>
     </w:lvl>
   </w:abstractNum>
-  <w:abstractNum w:abstractNumId="16" w15:restartNumberingAfterBreak="0">
+  <w:abstractNum w:abstractNumId="19" w15:restartNumberingAfterBreak="0">
     <w:nsid w:val="6D1F1500"/>
     <w:multiLevelType w:val="hybridMultilevel"/>
     <w:tmpl w:val="90DA68BC"/>
@@ -4602,7 +6952,7 @@
       </w:rPr>
     </w:lvl>
   </w:abstractNum>
-  <w:abstractNum w:abstractNumId="17" w15:restartNumberingAfterBreak="0">
+  <w:abstractNum w:abstractNumId="20" w15:restartNumberingAfterBreak="0">
     <w:nsid w:val="71EB15E1"/>
     <w:multiLevelType w:val="hybridMultilevel"/>
     <w:tmpl w:val="23C46212"/>
@@ -4715,7 +7065,7 @@
       </w:rPr>
     </w:lvl>
   </w:abstractNum>
-  <w:abstractNum w:abstractNumId="18" w15:restartNumberingAfterBreak="0">
+  <w:abstractNum w:abstractNumId="21" w15:restartNumberingAfterBreak="0">
     <w:nsid w:val="74553575"/>
     <w:multiLevelType w:val="multilevel"/>
     <w:tmpl w:val="5C02463E"/>
@@ -4801,7 +7151,120 @@
       </w:pPr>
     </w:lvl>
   </w:abstractNum>
-  <w:abstractNum w:abstractNumId="19" w15:restartNumberingAfterBreak="0">
+  <w:abstractNum w:abstractNumId="22" w15:restartNumberingAfterBreak="0">
+    <w:nsid w:val="74B5056B"/>
+    <w:multiLevelType w:val="hybridMultilevel"/>
+    <w:tmpl w:val="283ABB94"/>
+    <w:lvl w:ilvl="0" w:tplc="04070001">
+      <w:start w:val="1"/>
+      <w:numFmt w:val="bullet"/>
+      <w:lvlText w:val=""/>
+      <w:lvlJc w:val="left"/>
+      <w:pPr>
+        <w:ind w:left="720" w:hanging="360"/>
+      </w:pPr>
+      <w:rPr>
+        <w:rFonts w:ascii="Symbol" w:hAnsi="Symbol" w:hint="default"/>
+      </w:rPr>
+    </w:lvl>
+    <w:lvl w:ilvl="1" w:tplc="04070003" w:tentative="1">
+      <w:start w:val="1"/>
+      <w:numFmt w:val="bullet"/>
+      <w:lvlText w:val="o"/>
+      <w:lvlJc w:val="left"/>
+      <w:pPr>
+        <w:ind w:left="1440" w:hanging="360"/>
+      </w:pPr>
+      <w:rPr>
+        <w:rFonts w:ascii="Courier New" w:hAnsi="Courier New" w:cs="Courier New" w:hint="default"/>
+      </w:rPr>
+    </w:lvl>
+    <w:lvl w:ilvl="2" w:tplc="04070005" w:tentative="1">
+      <w:start w:val="1"/>
+      <w:numFmt w:val="bullet"/>
+      <w:lvlText w:val=""/>
+      <w:lvlJc w:val="left"/>
+      <w:pPr>
+        <w:ind w:left="2160" w:hanging="360"/>
+      </w:pPr>
+      <w:rPr>
+        <w:rFonts w:ascii="Wingdings" w:hAnsi="Wingdings" w:hint="default"/>
+      </w:rPr>
+    </w:lvl>
+    <w:lvl w:ilvl="3" w:tplc="04070001" w:tentative="1">
+      <w:start w:val="1"/>
+      <w:numFmt w:val="bullet"/>
+      <w:lvlText w:val=""/>
+      <w:lvlJc w:val="left"/>
+      <w:pPr>
+        <w:ind w:left="2880" w:hanging="360"/>
+      </w:pPr>
+      <w:rPr>
+        <w:rFonts w:ascii="Symbol" w:hAnsi="Symbol" w:hint="default"/>
+      </w:rPr>
+    </w:lvl>
+    <w:lvl w:ilvl="4" w:tplc="04070003" w:tentative="1">
+      <w:start w:val="1"/>
+      <w:numFmt w:val="bullet"/>
+      <w:lvlText w:val="o"/>
+      <w:lvlJc w:val="left"/>
+      <w:pPr>
+        <w:ind w:left="3600" w:hanging="360"/>
+      </w:pPr>
+      <w:rPr>
+        <w:rFonts w:ascii="Courier New" w:hAnsi="Courier New" w:cs="Courier New" w:hint="default"/>
+      </w:rPr>
+    </w:lvl>
+    <w:lvl w:ilvl="5" w:tplc="04070005" w:tentative="1">
+      <w:start w:val="1"/>
+      <w:numFmt w:val="bullet"/>
+      <w:lvlText w:val=""/>
+      <w:lvlJc w:val="left"/>
+      <w:pPr>
+        <w:ind w:left="4320" w:hanging="360"/>
+      </w:pPr>
+      <w:rPr>
+        <w:rFonts w:ascii="Wingdings" w:hAnsi="Wingdings" w:hint="default"/>
+      </w:rPr>
+    </w:lvl>
+    <w:lvl w:ilvl="6" w:tplc="04070001" w:tentative="1">
+      <w:start w:val="1"/>
+      <w:numFmt w:val="bullet"/>
+      <w:lvlText w:val=""/>
+      <w:lvlJc w:val="left"/>
+      <w:pPr>
+        <w:ind w:left="5040" w:hanging="360"/>
+      </w:pPr>
+      <w:rPr>
+        <w:rFonts w:ascii="Symbol" w:hAnsi="Symbol" w:hint="default"/>
+      </w:rPr>
+    </w:lvl>
+    <w:lvl w:ilvl="7" w:tplc="04070003" w:tentative="1">
+      <w:start w:val="1"/>
+      <w:numFmt w:val="bullet"/>
+      <w:lvlText w:val="o"/>
+      <w:lvlJc w:val="left"/>
+      <w:pPr>
+        <w:ind w:left="5760" w:hanging="360"/>
+      </w:pPr>
+      <w:rPr>
+        <w:rFonts w:ascii="Courier New" w:hAnsi="Courier New" w:cs="Courier New" w:hint="default"/>
+      </w:rPr>
+    </w:lvl>
+    <w:lvl w:ilvl="8" w:tplc="04070005" w:tentative="1">
+      <w:start w:val="1"/>
+      <w:numFmt w:val="bullet"/>
+      <w:lvlText w:val=""/>
+      <w:lvlJc w:val="left"/>
+      <w:pPr>
+        <w:ind w:left="6480" w:hanging="360"/>
+      </w:pPr>
+      <w:rPr>
+        <w:rFonts w:ascii="Wingdings" w:hAnsi="Wingdings" w:hint="default"/>
+      </w:rPr>
+    </w:lvl>
+  </w:abstractNum>
+  <w:abstractNum w:abstractNumId="23" w15:restartNumberingAfterBreak="0">
     <w:nsid w:val="77B47445"/>
     <w:multiLevelType w:val="multilevel"/>
     <w:tmpl w:val="5C02463E"/>
@@ -4894,58 +7357,70 @@
     <w:abstractNumId w:val="0"/>
   </w:num>
   <w:num w:numId="3" w16cid:durableId="214434586">
-    <w:abstractNumId w:val="6"/>
+    <w:abstractNumId w:val="7"/>
   </w:num>
   <w:num w:numId="4" w16cid:durableId="572666472">
-    <w:abstractNumId w:val="19"/>
+    <w:abstractNumId w:val="23"/>
   </w:num>
   <w:num w:numId="5" w16cid:durableId="508566211">
-    <w:abstractNumId w:val="15"/>
+    <w:abstractNumId w:val="18"/>
   </w:num>
   <w:num w:numId="6" w16cid:durableId="630749080">
-    <w:abstractNumId w:val="11"/>
+    <w:abstractNumId w:val="13"/>
   </w:num>
   <w:num w:numId="7" w16cid:durableId="1638342591">
     <w:abstractNumId w:val="2"/>
   </w:num>
   <w:num w:numId="8" w16cid:durableId="337195737">
-    <w:abstractNumId w:val="18"/>
+    <w:abstractNumId w:val="21"/>
   </w:num>
   <w:num w:numId="9" w16cid:durableId="1076170577">
-    <w:abstractNumId w:val="12"/>
+    <w:abstractNumId w:val="15"/>
   </w:num>
   <w:num w:numId="10" w16cid:durableId="1221868147">
     <w:abstractNumId w:val="1"/>
   </w:num>
   <w:num w:numId="11" w16cid:durableId="1191409440">
-    <w:abstractNumId w:val="13"/>
+    <w:abstractNumId w:val="16"/>
   </w:num>
   <w:num w:numId="12" w16cid:durableId="2054232354">
+    <w:abstractNumId w:val="20"/>
+  </w:num>
+  <w:num w:numId="13" w16cid:durableId="761609939">
     <w:abstractNumId w:val="17"/>
   </w:num>
-  <w:num w:numId="13" w16cid:durableId="761609939">
-    <w:abstractNumId w:val="14"/>
-  </w:num>
   <w:num w:numId="14" w16cid:durableId="1334839260">
-    <w:abstractNumId w:val="10"/>
+    <w:abstractNumId w:val="12"/>
   </w:num>
   <w:num w:numId="15" w16cid:durableId="1445230546">
     <w:abstractNumId w:val="3"/>
   </w:num>
   <w:num w:numId="16" w16cid:durableId="2050763611">
-    <w:abstractNumId w:val="16"/>
+    <w:abstractNumId w:val="19"/>
   </w:num>
   <w:num w:numId="17" w16cid:durableId="1994605252">
-    <w:abstractNumId w:val="7"/>
+    <w:abstractNumId w:val="8"/>
   </w:num>
   <w:num w:numId="18" w16cid:durableId="1935900393">
     <w:abstractNumId w:val="4"/>
   </w:num>
   <w:num w:numId="19" w16cid:durableId="1605502289">
-    <w:abstractNumId w:val="8"/>
+    <w:abstractNumId w:val="9"/>
   </w:num>
   <w:num w:numId="20" w16cid:durableId="623390670">
-    <w:abstractNumId w:val="9"/>
+    <w:abstractNumId w:val="11"/>
+  </w:num>
+  <w:num w:numId="21" w16cid:durableId="282925368">
+    <w:abstractNumId w:val="10"/>
+  </w:num>
+  <w:num w:numId="22" w16cid:durableId="1157920406">
+    <w:abstractNumId w:val="6"/>
+  </w:num>
+  <w:num w:numId="23" w16cid:durableId="998729564">
+    <w:abstractNumId w:val="22"/>
+  </w:num>
+  <w:num w:numId="24" w16cid:durableId="891697110">
+    <w:abstractNumId w:val="14"/>
   </w:num>
 </w:numbering>
 </file>
@@ -5350,7 +7825,7 @@
   <w:style w:type="paragraph" w:default="1" w:styleId="Standard">
     <w:name w:val="Normal"/>
     <w:qFormat/>
-    <w:rsid w:val="002F29F7"/>
+    <w:rsid w:val="00DA7204"/>
   </w:style>
   <w:style w:type="paragraph" w:styleId="berschrift1">
     <w:name w:val="heading 1"/>
@@ -5585,7 +8060,6 @@
   <w:style w:type="character" w:default="1" w:styleId="Absatz-Standardschriftart">
     <w:name w:val="Default Paragraph Font"/>
     <w:uiPriority w:val="1"/>
-    <w:semiHidden/>
     <w:unhideWhenUsed/>
   </w:style>
   <w:style w:type="table" w:default="1" w:styleId="NormaleTabelle">
@@ -5947,6 +8421,64 @@
       </w:tblBorders>
     </w:tblPr>
   </w:style>
+  <w:style w:type="paragraph" w:styleId="Endnotentext">
+    <w:name w:val="endnote text"/>
+    <w:basedOn w:val="Standard"/>
+    <w:link w:val="EndnotentextZchn"/>
+    <w:uiPriority w:val="99"/>
+    <w:semiHidden/>
+    <w:unhideWhenUsed/>
+    <w:rsid w:val="00666111"/>
+    <w:pPr>
+      <w:spacing w:after="0" w:line="240" w:lineRule="auto"/>
+    </w:pPr>
+    <w:rPr>
+      <w:sz w:val="20"/>
+      <w:szCs w:val="20"/>
+    </w:rPr>
+  </w:style>
+  <w:style w:type="character" w:customStyle="1" w:styleId="EndnotentextZchn">
+    <w:name w:val="Endnotentext Zchn"/>
+    <w:basedOn w:val="Absatz-Standardschriftart"/>
+    <w:link w:val="Endnotentext"/>
+    <w:uiPriority w:val="99"/>
+    <w:semiHidden/>
+    <w:rsid w:val="00666111"/>
+    <w:rPr>
+      <w:sz w:val="20"/>
+      <w:szCs w:val="20"/>
+    </w:rPr>
+  </w:style>
+  <w:style w:type="character" w:styleId="Endnotenzeichen">
+    <w:name w:val="endnote reference"/>
+    <w:basedOn w:val="Absatz-Standardschriftart"/>
+    <w:uiPriority w:val="99"/>
+    <w:semiHidden/>
+    <w:unhideWhenUsed/>
+    <w:rsid w:val="00666111"/>
+    <w:rPr>
+      <w:vertAlign w:val="superscript"/>
+    </w:rPr>
+  </w:style>
+  <w:style w:type="paragraph" w:styleId="Beschriftung">
+    <w:name w:val="caption"/>
+    <w:basedOn w:val="Standard"/>
+    <w:next w:val="Standard"/>
+    <w:uiPriority w:val="35"/>
+    <w:unhideWhenUsed/>
+    <w:qFormat/>
+    <w:rsid w:val="00CD09ED"/>
+    <w:pPr>
+      <w:spacing w:after="200" w:line="240" w:lineRule="auto"/>
+    </w:pPr>
+    <w:rPr>
+      <w:i/>
+      <w:iCs/>
+      <w:color w:val="0E2841" w:themeColor="text2"/>
+      <w:sz w:val="18"/>
+      <w:szCs w:val="18"/>
+    </w:rPr>
+  </w:style>
 </w:styles>
 </file>
 
@@ -6243,4 +8775,16 @@
     </a:ext>
   </a:extLst>
 </a:theme>
+</file>
+
+<file path=customXml/item1.xml><?xml version="1.0" encoding="utf-8"?>
+<b:Sources xmlns:b="http://schemas.openxmlformats.org/officeDocument/2006/bibliography" xmlns="http://schemas.openxmlformats.org/officeDocument/2006/bibliography" SelectedStyle="\APASixthEditionOfficeOnline.xsl" StyleName="APA" Version="6"/>
+</file>
+
+<file path=customXml/itemProps1.xml><?xml version="1.0" encoding="utf-8"?>
+<ds:datastoreItem xmlns:ds="http://schemas.openxmlformats.org/officeDocument/2006/customXml" ds:itemID="{124A4C34-3C59-4E2D-9108-B118954C6398}">
+  <ds:schemaRefs>
+    <ds:schemaRef ds:uri="http://schemas.openxmlformats.org/officeDocument/2006/bibliography"/>
+  </ds:schemaRefs>
+</ds:datastoreItem>
 </file>
</xml_diff>